<commit_message>
examples of dynamic coding
</commit_message>
<xml_diff>
--- a/docs/polmeth-paper.docx
+++ b/docs/polmeth-paper.docx
@@ -477,7 +477,25 @@
         <w:t xml:space="preserve"> </w:t>
       </w:r>
       <w:r>
-        <w:t xml:space="preserve">entities.</w:t>
+        <w:t xml:space="preserve">entities</w:t>
+      </w:r>
+      <w:r>
+        <w:t xml:space="preserve"> </w:t>
+      </w:r>
+      <w:r>
+        <w:t xml:space="preserve">and</w:t>
+      </w:r>
+      <w:r>
+        <w:t xml:space="preserve"> </w:t>
+      </w:r>
+      <w:r>
+        <w:t xml:space="preserve">important</w:t>
+      </w:r>
+      <w:r>
+        <w:t xml:space="preserve"> </w:t>
+      </w:r>
+      <w:r>
+        <w:t xml:space="preserve">sentences.</w:t>
       </w:r>
       <w:r>
         <w:t xml:space="preserve"> </w:t>
@@ -1053,7 +1071,7 @@
         <w:t xml:space="preserve"> </w:t>
       </w:r>
       <w:r>
-        <w:t xml:space="preserve">has</w:t>
+        <w:t xml:space="preserve">had</w:t>
       </w:r>
       <w:r>
         <w:t xml:space="preserve"> </w:t>
@@ -1260,7 +1278,7 @@
         <w:t xml:space="preserve">them.</w:t>
       </w:r>
     </w:p>
-    <w:bookmarkStart w:id="25" w:name="introduction"/>
+    <w:bookmarkStart w:id="26" w:name="introduction"/>
     <w:p>
       <w:pPr>
         <w:pStyle w:val="Heading1"/>
@@ -1305,7 +1323,7 @@
       </w:r>
     </w:p>
     <w:bookmarkEnd w:id="20"/>
-    <w:bookmarkStart w:id="21" w:name="rulemaking-data"/>
+    <w:bookmarkStart w:id="22" w:name="rulemaking-data"/>
     <w:p>
       <w:pPr>
         <w:pStyle w:val="Heading2"/>
@@ -1328,27 +1346,7 @@
         <w:pStyle w:val="FirstParagraph"/>
       </w:pPr>
       <w:r>
-        <w:t xml:space="preserve">Agency rules and regulations are where the rubber hits the road for both legislation and presidential agendas</w:t>
-      </w:r>
-      <w:r>
-        <w:t xml:space="preserve"> </w:t>
-      </w:r>
-      <w:r>
-        <w:t xml:space="preserve">(</w:t>
-      </w:r>
-      <w:hyperlink w:anchor="ref-Yackee2009bush">
-        <w:r>
-          <w:rPr>
-            <w:rStyle w:val="Hyperlink"/>
-          </w:rPr>
-          <w:t xml:space="preserve">Yackee and Yackee 2009</w:t>
-        </w:r>
-      </w:hyperlink>
-      <w:r>
-        <w:t xml:space="preserve">)</w:t>
-      </w:r>
-      <w:r>
-        <w:t xml:space="preserve">. Ninety percent of U.S. law is now written by agencies rather than Congress</w:t>
+        <w:t xml:space="preserve">Ninety percent of U.S. law is now written by agencies rather than Congress</w:t>
       </w:r>
       <w:r>
         <w:t xml:space="preserve"> </w:t>
@@ -1368,13 +1366,13 @@
         <w:t xml:space="preserve">)</w:t>
       </w:r>
       <w:r>
-        <w:t xml:space="preserve">. Legally binding regulations give specific meaning and force to legislation and presidential agendas.</w:t>
-      </w:r>
-      <w:r>
-        <w:t xml:space="preserve"> </w:t>
-      </w:r>
-      <w:r>
-        <w:t xml:space="preserve">The real impact of most new statutes and executive orders is largely unknown until the ink is dry on the agency rules and regulations that implement them.</w:t>
+        <w:t xml:space="preserve">. Legally binding agency rules give specific meaning and force to legislation and presidential agendas.</w:t>
+      </w:r>
+      <w:r>
+        <w:t xml:space="preserve"> </w:t>
+      </w:r>
+      <w:r>
+        <w:t xml:space="preserve">Thus, the real impact of most new statutes and executive orders is largely unknown until the ink is dry on the agency rules and regulations that implement them.</w:t>
       </w:r>
     </w:p>
     <w:p>
@@ -1434,7 +1432,46 @@
         <w:pStyle w:val="BodyText"/>
       </w:pPr>
       <w:r>
-        <w:t xml:space="preserve">To examine the relationship between public pressure campaigns and lobbying success, I collected a corpus of over 80 million public comments. 58 million of these comments are on rulemaking dockets. While most prior studies of public pressure campaigns targeting federal agencies focused on the Environmental Protection Agency, my sample of agency rules spans 60 agencies, allowing new insights into the scale and influence of public pressure across agencies.</w:t>
+        <w:t xml:space="preserve">To examine the relationship between public pressure campaigns and lobbying success, I collected a corpus of over 58 million public comments on proposed agency rules. While most prior studies of public pressure campaigns targeting federal agencies focused on the Environmental Protection Agency, my sample of agency rules spans 60 agencies, allowing new insights into the scale and influence of public pressure across agencies.</w:t>
+      </w:r>
+      <w:r>
+        <w:rPr>
+          <w:rStyle w:val="FootnoteReference"/>
+        </w:rPr>
+        <w:footnoteReference w:id="21"/>
+      </w:r>
+      <w:r>
+        <w:t xml:space="preserve"> </w:t>
+      </w:r>
+      <w:r>
+        <w:t xml:space="preserve">From 2005 to 2020, these 60 agencies posted 42,426 rulemaking dockets to regulations.gov for public comments. Only 816 of these rulemaking dockets were targeted by one or more public pressure campaigns, but this small share of rules garnered 99.07 percent (57,837,674) of all comments. Using text analysis tools to strategically select 10,894 comments for hand coding in an iterative process ultimately yields a new dataset of 41,342,776 as-good-as-hand-coded texts.</w:t>
+      </w:r>
+    </w:p>
+    <w:bookmarkEnd w:id="22"/>
+    <w:bookmarkStart w:id="24" w:name="methods"/>
+    <w:p>
+      <w:pPr>
+        <w:pStyle w:val="Heading2"/>
+      </w:pPr>
+      <w:r>
+        <w:rPr>
+          <w:rStyle w:val="SectionNumber"/>
+        </w:rPr>
+        <w:t xml:space="preserve">1.3</w:t>
+      </w:r>
+      <w:r>
+        <w:tab/>
+      </w:r>
+      <w:r>
+        <w:t xml:space="preserve">Methods</w:t>
+      </w:r>
+    </w:p>
+    <w:p>
+      <w:pPr>
+        <w:pStyle w:val="FirstParagraph"/>
+      </w:pPr>
+      <w:r>
+        <w:t xml:space="preserve">I leverage an iterative process of computational text analysis and hand-coding to attribute comments to the organizations, campaigns, and broader coalitions that mobilized them. I first identify comments that share text. I find that a 10-word (10-gram) phrase repeated across more than a few comments is either text copied from the proposed rule or language provided by an organized campaign. Thus, for each comment text, I first remove all 10-word phrases that appear in the proposed rule (including the preamble and call for comments). Then, I identify all comments that share ten-word phrases with 99 or more other comments. Finally, I collapse these form letter comments into one representative document for hand-coding. Text reuse thus allows me to code one sample document that is valid for all commenters using the same form letter.</w:t>
       </w:r>
     </w:p>
     <w:p>
@@ -1442,40 +1479,13 @@
         <w:pStyle w:val="BodyText"/>
       </w:pPr>
       <w:r>
-        <w:t xml:space="preserve">From 2005 to 2020, these 60 agencies posted 42,426 rulemaking dockets to regulations.gov for public comments. Only 816 of these rulemaking dockets were targeted by one or more public pressure campaigns, but this small share of rules garnered 99.07 percent (57,837,674) of all comments. Using text analysis tools to strategically select 10,894 comments for hand coding in an iterative process ultimately yields a new dataset of 41,342,776 as-good-as-hand-coded texts.</w:t>
-      </w:r>
-    </w:p>
-    <w:bookmarkEnd w:id="21"/>
-    <w:bookmarkStart w:id="23" w:name="methods"/>
-    <w:p>
-      <w:pPr>
-        <w:pStyle w:val="Heading2"/>
-      </w:pPr>
-      <w:r>
-        <w:rPr>
-          <w:rStyle w:val="SectionNumber"/>
-        </w:rPr>
-        <w:t xml:space="preserve">1.3</w:t>
-      </w:r>
-      <w:r>
-        <w:tab/>
-      </w:r>
-      <w:r>
-        <w:t xml:space="preserve">Methods</w:t>
-      </w:r>
-    </w:p>
-    <w:p>
-      <w:pPr>
-        <w:pStyle w:val="FirstParagraph"/>
-      </w:pPr>
-      <w:r>
-        <w:t xml:space="preserve">First, I develop computational methods to identify lobbying coalitions through text reuse.</w:t>
-      </w:r>
-      <w:r>
-        <w:t xml:space="preserve"> </w:t>
-      </w:r>
-      <w:r>
-        <w:t xml:space="preserve">I leverage an iterative process of computational text analysis and hand-coding to attribute comments to the organizations, campaigns, and broader coalitions that mobilized them. I first identify comments that share text. I find that a 10-word (10-gram) phrase repeated across more than a few comments is either text copied from the proposed policy or language inspired or provided by an organized campaign. Thus, for each comment text, I first remove all 10-word phrases that appear in the proposed rule (including the preamble and call for comments). Then, I identify all comments that share ten-word phrases with 99 or more other comments. Finally, I collapse these form letter comments into one representative document for hand-coding. Text reuse thus allows me to code one sample document that is valid for all commenters using the same form letter.</w:t>
+        <w:t xml:space="preserve">Before and during hand-coding, I attempt to identify the organization(s) that submitted or mobilized each comment by extracting the names of organizations and elected officials from the text of each comment. For comments that do not include the name of an organization or elected official, human coders used an internet search on portions of the comment’s text. This often identified the organization that provided the model letter text. As additional organizations were identified by hand, they were added to an entity extraction method based on regex tables, and model text linked to them was added to the clustering method. This was especially helpful for astroturf groups that provide model public comments while obscuring their identity.</w:t>
+      </w:r>
+      <w:r>
+        <w:t xml:space="preserve"> </w:t>
+      </w:r>
+      <w:r>
+        <w:t xml:space="preserve">I thus attribute each comment to both the organization behind it (its author if submitted by the organization or the mobilizing organization for form letters) and the lobbying coalition to which that organization belonged.</w:t>
       </w:r>
     </w:p>
     <w:p>
@@ -1483,20 +1493,6 @@
         <w:pStyle w:val="BodyText"/>
       </w:pPr>
       <w:r>
-        <w:t xml:space="preserve">Before and during hand-coding, I attempt to identify the organization(s) that submitted or mobilized each comment by extracting the names of organizations and elected officials from the text of each comment. For comments that do not include the name of an organization or elected official, human coders used an internet search on portions of the comment’s text. This often identified the organization that provided the model letter text. As additional organizations were identified by hand, they were added to an entity extraction method based on regex tables, and model text linked to them was added to the clustering method. This was especially helpful for astroturf groups that provide model public comments while obscuring their identity.</w:t>
-      </w:r>
-      <w:r>
-        <w:t xml:space="preserve"> </w:t>
-      </w:r>
-      <w:r>
-        <w:t xml:space="preserve">I thus attribute each comment to both the organization behind it (its author if submitted by the organization or the mobilizing organization for form letters) and the lobbying coalition to which that organization belonged.</w:t>
-      </w:r>
-    </w:p>
-    <w:p>
-      <w:pPr>
-        <w:pStyle w:val="BodyText"/>
-      </w:pPr>
-      <w:r>
         <w:t xml:space="preserve">I also identify comments submitted by elected officials, with special attention to members of the U.S. Congress.</w:t>
       </w:r>
       <w:r>
@@ -1529,7 +1525,7 @@
       <w:r>
         <w:t xml:space="preserve"> </w:t>
       </w:r>
-      <w:hyperlink r:id="rId22">
+      <w:hyperlink r:id="rId23">
         <w:r>
           <w:rPr>
             <w:rStyle w:val="Hyperlink"/>
@@ -1577,8 +1573,8 @@
         <w:t xml:space="preserve">Using commenter requests to identify the dimensions of the conflict has advantages and disadvantages. Compared to other potential measures of success, it is more likely to focus on things that commenters care about and miss policy issues that other, non-commenting segments of the public might care about.</w:t>
       </w:r>
     </w:p>
-    <w:bookmarkEnd w:id="23"/>
-    <w:bookmarkStart w:id="24" w:name="findings"/>
+    <w:bookmarkEnd w:id="24"/>
+    <w:bookmarkStart w:id="25" w:name="findings"/>
     <w:p>
       <w:pPr>
         <w:pStyle w:val="Heading2"/>
@@ -1668,9 +1664,9 @@
         <w:t xml:space="preserve">These new data also allow me to assess the discursive effects of the climate and environmental justice movements. I find that agencies are more likely to add language addressing climate change or environmental justice in their final rules when public comments raise concerns about climate change or environmental justice. However, the representation of both movements in federal policymaking is limited to a small number of national advocacy organizations. When less-well-resourced groups raise concerns about climate change or environmental justice, their concerns are almost always ignored.</w:t>
       </w:r>
     </w:p>
-    <w:bookmarkEnd w:id="24"/>
     <w:bookmarkEnd w:id="25"/>
-    <w:bookmarkStart w:id="26" w:name="X2b919e6bcbe30256111140203ce0a62508b94f8"/>
+    <w:bookmarkEnd w:id="26"/>
+    <w:bookmarkStart w:id="27" w:name="X2b919e6bcbe30256111140203ce0a62508b94f8"/>
     <w:p>
       <w:pPr>
         <w:pStyle w:val="Heading1"/>
@@ -1693,7 +1689,7 @@
         <w:pStyle w:val="FirstParagraph"/>
       </w:pPr>
       <w:r>
-        <w:t xml:space="preserve">Studying political texts found in the wild presents several methodological challenges. Some of these challenges are shared by other kinds of texts, such as open-ended responses to questions, surveys, and lab experiments, but this paper mainly focuses on texts generated by real-world politics.</w:t>
+        <w:t xml:space="preserve">Studying political texts found in the wild presents several methodological challenges. Some of these challenges are shared by other kinds of texts, such as open-ended responses to questions in surveys and lab experiments, but this paper focuses on texts generated by real-world politics.</w:t>
       </w:r>
     </w:p>
     <w:p>
@@ -1701,7 +1697,7 @@
         <w:pStyle w:val="BodyText"/>
       </w:pPr>
       <w:r>
-        <w:t xml:space="preserve">Unlike experimental contexts where the outcome is the difference in words or phrases used across treatment groups, differences in observational texts arise in systematic ways from the political process we aim to study. Open-ended survey responses often reflect rhetoric from media or political campaigns. Texts generated by political campaigns are even more directly linked. For example, letter-writing campaigns targeting government officials almost always provide talking points or letter templates; the processes generating political action simultaneously generate the text that government officials and political scientists observe. Likewise, social media posts and protest signs employ shared slogans and hashtags. Words represent ideas and issue frames by which campaigns aim to affect politics and policy.</w:t>
+        <w:t xml:space="preserve">Unlike experimental contexts where the outcome of interest is the difference in words or phrases used across treatment groups, differences in observational text data arise in systematic ways from the political process we aim to study. Open-ended survey responses often reflect rhetoric from media or political campaigns. Texts generated by political campaigns are even more directly linked. For example, letter-writing campaigns targeting government officials generally provide talking points or letter templates; the processes generating political action simultaneously generate the text that government officials and political scientists observe. Likewise, social media posts and protest signs employ shared slogans and hashtags. Words and phrases represent ideas and issue frames by which campaigns aim to affect politics and policy. Similarities and differences among texts can thus be used to identify organized efforts.</w:t>
       </w:r>
     </w:p>
     <w:p>
@@ -1709,7 +1705,7 @@
         <w:pStyle w:val="BodyText"/>
       </w:pPr>
       <w:r>
-        <w:t xml:space="preserve">At the same time, because texts are generated in rich political contexts, much is often left unsaid. Slogans, hashtags, vague policy demands, and even petitions often have much more politically-relevant meaning in light of the policy fight for which they were generated. Moreover, individuals may not even be aware of the implicit demands of their words. Respondents may demand that government</w:t>
+        <w:t xml:space="preserve">At the same time, because texts are generated in rich political contexts, much is often left unsaid. Slogans, hashtags, vague policy demands, and even petitions often have much more politically-relevant meaning in light of the policy fight for which they were generated. Individual participants may not even be aware of the implicit policy proposals advanced by their words. For example, depending on the political context, people demanding that the government</w:t>
       </w:r>
       <w:r>
         <w:t xml:space="preserve"> </w:t>
@@ -1718,7 +1714,7 @@
         <w:t xml:space="preserve">“</w:t>
       </w:r>
       <w:r>
-        <w:t xml:space="preserve">act on climate,</w:t>
+        <w:t xml:space="preserve">act on climate</w:t>
       </w:r>
       <w:r>
         <w:t xml:space="preserve">”</w:t>
@@ -1727,7 +1723,7 @@
         <w:t xml:space="preserve"> </w:t>
       </w:r>
       <w:r>
-        <w:t xml:space="preserve">but whether these words mean regulating power plants, tax credits for electric cars, or using the Defense Production Act to require firms to manufacture heat pumps depends on the political context in which those words were deployed.</w:t>
+        <w:t xml:space="preserve">may mean regulating power plants, tax credits for electric cars, or using the Defense Production Act to require firms to manufacture heat pumps. Individual participants in a pressure campaign might not even know what specific policy changes they are helping to advance. This does not mean that the organization behind the campaign does not have specific policy demands they hope to achieve by mobilizing the mass public around a slogan. It is thus essential to study the policy impact of texts like tweets and public comments in the context of the broader campaign to which they belong.</w:t>
       </w:r>
     </w:p>
     <w:p>
@@ -1735,7 +1731,7 @@
         <w:pStyle w:val="BodyText"/>
       </w:pPr>
       <w:r>
-        <w:t xml:space="preserve">Any study of political texts must be informed by the key observation that politics is organized. Generally, people need to be mobilized to engage in politics.</w:t>
+        <w:t xml:space="preserve">Any study of political texts in the wild must be informed by the key observation that politics is organized. Generally, people need to be mobilized to engage in politics.</w:t>
       </w:r>
     </w:p>
     <w:p>
@@ -1746,8 +1742,8 @@
         <w:t xml:space="preserve">TODO: HOW THE ORGANIZATIONAL BASIS OF POLITICS SHAPES HOW WE MUST ANALYZE POLITICAL TEXTS</w:t>
       </w:r>
     </w:p>
-    <w:bookmarkEnd w:id="26"/>
-    <w:bookmarkStart w:id="32" w:name="hand-coding-dynamic-data"/>
+    <w:bookmarkEnd w:id="27"/>
+    <w:bookmarkStart w:id="36" w:name="hand-coding-dynamic-data"/>
     <w:p>
       <w:pPr>
         <w:pStyle w:val="Heading1"/>
@@ -1770,13 +1766,13 @@
         <w:pStyle w:val="FirstParagraph"/>
       </w:pPr>
       <w:r>
-        <w:t xml:space="preserve">Before reviewing specific tools and methods, I briefly address the broader data management system that makes iterative hand-coding and computational text analysis feasible in a team setting.</w:t>
-      </w:r>
-      <w:r>
-        <w:t xml:space="preserve"> </w:t>
-      </w:r>
-      <w:r>
-        <w:t xml:space="preserve">If working alone, a researcher may take an iterative approach without little additional infrastructure. One can generate a document to hand-code, code it, re-run the automated tools, and generate a second document. However, the logistics of a team setting require that computational work and hand-coding happen more or less simultaneously. It is inefficient to distribute one document at a time to coders and make them wait until all coders are done with the first document to re-run the automated tools.</w:t>
+        <w:t xml:space="preserve">Before reviewing specific tools and methods, I briefly address the broader data management systems that make iterative hand-coding and computational text analysis feasible in a team setting.</w:t>
+      </w:r>
+      <w:r>
+        <w:t xml:space="preserve"> </w:t>
+      </w:r>
+      <w:r>
+        <w:t xml:space="preserve">If working alone, a researcher may take an iterative approach with little additional infrastructure. One can use computational tools to select and preprocess a document to hand-code, code it, update the selection and preprocessing algorithms, and generate a second document. However, the logistics of a team setting require that computational work and hand-coding happen more or less simultaneously. It is inefficient to distribute one document at a time to coders and make them wait until all coders are done coding their first document to update and re-run the automated tools.</w:t>
       </w:r>
     </w:p>
     <w:p>
@@ -1784,19 +1780,19 @@
         <w:pStyle w:val="BodyText"/>
       </w:pPr>
       <w:r>
-        <w:t xml:space="preserve">Here, I focus on a workflow using Google Sheets and Drive, but a similar workflow could be achieved with other, similar software.</w:t>
-      </w:r>
-      <w:r>
-        <w:t xml:space="preserve"> </w:t>
-      </w:r>
-      <w:r>
-        <w:t xml:space="preserve">A key feature of google sheets is that edits are visible to all users simultaneously. There is no need to send updated documents; all team members always have access to the most current version of the data.</w:t>
-      </w:r>
-      <w:r>
-        <w:t xml:space="preserve"> </w:t>
-      </w:r>
-      <w:r>
-        <w:t xml:space="preserve">A second key feature of google sheets is that they can be accessed and edited with the</w:t>
+        <w:t xml:space="preserve">Here, I focus on a workflow using GoogleSheets and Drive, but a similar workflow could be achieved with other cloud servers and software.</w:t>
+      </w:r>
+      <w:r>
+        <w:t xml:space="preserve"> </w:t>
+      </w:r>
+      <w:r>
+        <w:t xml:space="preserve">A key feature of GoogleSheets is that edits are visible to all users simultaneously. There is no need to send updated documents; all team members always have access to the most current version of the data.</w:t>
+      </w:r>
+      <w:r>
+        <w:t xml:space="preserve"> </w:t>
+      </w:r>
+      <w:r>
+        <w:t xml:space="preserve">A second key feature of GoogleSheets is that they can be edited with the</w:t>
       </w:r>
       <w:r>
         <w:t xml:space="preserve"> </w:t>
@@ -1811,19 +1807,19 @@
         <w:t xml:space="preserve"> </w:t>
       </w:r>
       <w:r>
-        <w:t xml:space="preserve">R package. A single R script can pull in updates to the data, use hand-coded data to update algorithms (more on this below), generate a computationally improved version of the data, and immediately update the sheet the hand-coder sees with the improved data.</w:t>
-      </w:r>
-      <w:r>
-        <w:t xml:space="preserve"> </w:t>
-      </w:r>
-      <w:r>
-        <w:t xml:space="preserve">Finally, users can include hyperlinks in sheet cells.</w:t>
-      </w:r>
-      <w:r>
-        <w:t xml:space="preserve"> </w:t>
-      </w:r>
-      <w:r>
-        <w:t xml:space="preserve">Hyperlinks are easy to generate automatically and can helpfully point to needed documents.</w:t>
+        <w:t xml:space="preserve">R package. An R script can pull in updates to the data, use hand-coded data to update algorithms (more on this below), generate a computationally improved version of the data, and immediately update the sheet that the hand-coder sees with the improved data.</w:t>
+      </w:r>
+      <w:r>
+        <w:t xml:space="preserve"> </w:t>
+      </w:r>
+      <w:r>
+        <w:t xml:space="preserve">Third, spreadsheets conveniently organize a large amount of metadata generated by computational text tools that may be useful for human coders.</w:t>
+      </w:r>
+      <w:r>
+        <w:t xml:space="preserve"> </w:t>
+      </w:r>
+      <w:r>
+        <w:t xml:space="preserve">Metadata can include hyperlinks. Hyperlinks are easy to generate automatically and can helpfully point to multiple documents on a server. For example, one column of hyperlinks may point to the locations of the original PDF documents on google drive (or any other server), and a second column may point to files with the plain text extracted.</w:t>
       </w:r>
     </w:p>
     <w:p>
@@ -1868,18 +1864,18 @@
           <wp:inline>
             <wp:extent cx="5334000" cy="2613095"/>
             <wp:effectExtent b="0" l="0" r="0" t="0"/>
-            <wp:docPr descr="Figure 1.1: Example Coded Comments in a Google Sheet" title="" id="28" name="Picture"/>
+            <wp:docPr descr="Figure 1.1: Example Coded Comments in a Google Sheet" title="" id="29" name="Picture"/>
             <a:graphic>
               <a:graphicData uri="http://schemas.openxmlformats.org/drawingml/2006/picture">
                 <pic:pic>
                   <pic:nvPicPr>
-                    <pic:cNvPr descr="/Users/devin/dissertation/docs/figs/datasheet.png" id="29" name="Picture"/>
+                    <pic:cNvPr descr="/Users/devin/dissertation/docs/figs/datasheet.png" id="30" name="Picture"/>
                     <pic:cNvPicPr>
                       <a:picLocks noChangeArrowheads="1" noChangeAspect="1"/>
                     </pic:cNvPicPr>
                   </pic:nvPicPr>
                   <pic:blipFill>
-                    <a:blip r:embed="rId27"/>
+                    <a:blip r:embed="rId28"/>
                     <a:stretch>
                       <a:fillRect/>
                     </a:stretch>
@@ -1927,7 +1923,7 @@
         <w:pStyle w:val="BodyText"/>
       </w:pPr>
       <w:r>
-        <w:t xml:space="preserve">One advantage of real-time analysis was the ability to systematically check for irregularities in coders’ work. The script pulling in data from Google Drive recorded coder names as a variable so that coding decisions could be traced back to the coder. For example, when new data were coded on sheets, scripts measured the variance in the commenter positions and policy demands described in Section</w:t>
+        <w:t xml:space="preserve">In addition to dynamically improving the data being coded, real-time analysis enabled a series of systematic checks for irregularities in coders’ work. The script pulling in data from Google Drive recorded coder names as a variable so that coding decisions could be traced back to the coder. For example, when new data were coded on sheets, scripts measured the variance in the commenter positions and policy demands described in Section</w:t>
       </w:r>
       <w:r>
         <w:t xml:space="preserve"> </w:t>
@@ -1945,15 +1941,162 @@
         <w:rPr>
           <w:rStyle w:val="FootnoteReference"/>
         </w:rPr>
-        <w:footnoteReference w:id="30"/>
+        <w:footnoteReference w:id="31"/>
+      </w:r>
+      <w:r>
+        <w:t xml:space="preserve"> </w:t>
+      </w:r>
+      <w:r>
+        <w:t xml:space="preserve">For example, Figure</w:t>
+      </w:r>
+      <w:r>
+        <w:t xml:space="preserve"> </w:t>
+      </w:r>
+      <w:r>
+        <w:t xml:space="preserve">1.2</w:t>
+      </w:r>
+      <w:r>
+        <w:t xml:space="preserve"> </w:t>
+      </w:r>
+      <w:r>
+        <w:t xml:space="preserve">shows a suspicious coalition lobbying on the IRS internet gamboling rules that was flagged because one of its members was coded as having been mostly successful while the others were coded as not having their demands met. All coalition members used similar language, requesting that IRS clarify that certain practices were exempt from the regulation. However, while all organizations discussed dog racing, one organization asked that the agency state that</w:t>
+      </w:r>
+      <w:r>
+        <w:t xml:space="preserve"> </w:t>
+      </w:r>
+      <w:r>
+        <w:t xml:space="preserve">“</w:t>
+      </w:r>
+      <w:r>
+        <w:t xml:space="preserve">pari-mutuel wagering</w:t>
+      </w:r>
+      <w:r>
+        <w:t xml:space="preserve">”</w:t>
+      </w:r>
+      <w:r>
+        <w:t xml:space="preserve"> </w:t>
+      </w:r>
+      <w:r>
+        <w:t xml:space="preserve">was except, which the IRS did, while the others requested that the IRS state that dog racing was exempt, which the IRS did not. Despite the texts being similar, the key phrase–</w:t>
+      </w:r>
+      <w:r>
+        <w:rPr>
+          <w:iCs/>
+          <w:i/>
+        </w:rPr>
+        <w:t xml:space="preserve">what</w:t>
+      </w:r>
+      <w:r>
+        <w:t xml:space="preserve"> </w:t>
+      </w:r>
+      <w:r>
+        <w:t xml:space="preserve">it was that commenters sought exemption for—differed. The commenter requesting an exemption for pari-mutuel wagering was then put into a different lobbying coalition.</w:t>
       </w:r>
     </w:p>
     <w:p>
       <w:pPr>
-        <w:pStyle w:val="BlockText"/>
+        <w:pStyle w:val="CaptionedFigure"/>
       </w:pPr>
       <w:r>
-        <w:t xml:space="preserve">TODO: MORE ON CODER CHECKS, INCLUDE EXAMPLE FROM DASHBOARD</w:t>
+        <w:drawing>
+          <wp:inline>
+            <wp:extent cx="5334000" cy="3394026"/>
+            <wp:effectExtent b="0" l="0" r="0" t="0"/>
+            <wp:docPr descr="Figure 1.2: Incorrectly Labeled Coaltion Identified by Automated Check" title="" id="34" name="Picture"/>
+            <a:graphic>
+              <a:graphicData uri="http://schemas.openxmlformats.org/drawingml/2006/picture">
+                <pic:pic>
+                  <pic:nvPicPr>
+                    <pic:cNvPr descr="/Users/devin/dissertation/figs/greyhound.png" id="35" name="Picture"/>
+                    <pic:cNvPicPr>
+                      <a:picLocks noChangeArrowheads="1" noChangeAspect="1"/>
+                    </pic:cNvPicPr>
+                  </pic:nvPicPr>
+                  <pic:blipFill>
+                    <a:blip r:embed="rId33"/>
+                    <a:stretch>
+                      <a:fillRect/>
+                    </a:stretch>
+                  </pic:blipFill>
+                  <pic:spPr bwMode="auto">
+                    <a:xfrm>
+                      <a:off x="0" y="0"/>
+                      <a:ext cx="5334000" cy="3394026"/>
+                    </a:xfrm>
+                    <a:prstGeom prst="rect">
+                      <a:avLst/>
+                    </a:prstGeom>
+                    <a:noFill/>
+                    <a:ln w="9525">
+                      <a:noFill/>
+                      <a:headEnd/>
+                      <a:tailEnd/>
+                    </a:ln>
+                  </pic:spPr>
+                </pic:pic>
+              </a:graphicData>
+            </a:graphic>
+          </wp:inline>
+        </w:drawing>
+      </w:r>
+    </w:p>
+    <w:p>
+      <w:pPr>
+        <w:pStyle w:val="ImageCaption"/>
+      </w:pPr>
+      <w:r>
+        <w:t xml:space="preserve">Figure 1.2: Incorrectly Labeled Coaltion Identified by Automated Check</w:t>
+      </w:r>
+    </w:p>
+    <w:p>
+      <w:pPr>
+        <w:pStyle w:val="BodyText"/>
+      </w:pPr>
+      <w:r>
+        <w:t xml:space="preserve">Additionally, the new information provided by coders allowed constant updates of algorithms that auto-coded organizations and coalitions, as described in Section</w:t>
+      </w:r>
+      <w:r>
+        <w:t xml:space="preserve"> </w:t>
+      </w:r>
+      <w:r>
+        <w:t xml:space="preserve">??</w:t>
+      </w:r>
+      <w:r>
+        <w:t xml:space="preserve">. Updated auto-coding automatically re-populated the GoogleSheets, reducing the remaining work for coders.</w:t>
+      </w:r>
+      <w:r>
+        <w:t xml:space="preserve"> </w:t>
+      </w:r>
+      <w:r>
+        <w:t xml:space="preserve">Similarly, information from ongoing coding improved the selection of informative comments, often reducing the number of remaining comments requiring coding, as described in Section</w:t>
+      </w:r>
+      <w:r>
+        <w:t xml:space="preserve"> </w:t>
+      </w:r>
+      <w:r>
+        <w:t xml:space="preserve">??</w:t>
+      </w:r>
+      <w:r>
+        <w:t xml:space="preserve">.</w:t>
+      </w:r>
+    </w:p>
+    <w:bookmarkEnd w:id="36"/>
+    <w:bookmarkStart w:id="45" w:name="ittereatve-processing"/>
+    <w:p>
+      <w:pPr>
+        <w:pStyle w:val="Heading1"/>
+      </w:pPr>
+      <w:r>
+        <w:rPr>
+          <w:rStyle w:val="SectionNumber"/>
+        </w:rPr>
+        <w:t xml:space="preserve">4</w:t>
+      </w:r>
+      <w:r>
+        <w:tab/>
+      </w:r>
+      <w:r>
+        <w:t xml:space="preserve">Ittereatve Processing</w:t>
       </w:r>
     </w:p>
     <w:p>
@@ -1961,58 +2104,43 @@
         <w:pStyle w:val="FirstParagraph"/>
       </w:pPr>
       <w:r>
-        <w:t xml:space="preserve">Additionally, the new information provided by coders allowed constant updates of algorithms that auto-coded organizations and coalitions, as described in Section</w:t>
-      </w:r>
-      <w:r>
-        <w:t xml:space="preserve"> </w:t>
-      </w:r>
-      <w:r>
-        <w:t xml:space="preserve">??</w:t>
-      </w:r>
-      <w:r>
-        <w:t xml:space="preserve">. Updated auto-coding automatically re-populated the Google Sheets, reducing the remaining work for coders.</w:t>
-      </w:r>
-      <w:r>
-        <w:t xml:space="preserve"> </w:t>
-      </w:r>
-      <w:r>
-        <w:t xml:space="preserve">Similarly, information from ongoing coding improved the selection of informative comments, often reducing the number of remaining comments requiring coding, as described in section</w:t>
-      </w:r>
-      <w:r>
-        <w:t xml:space="preserve"> </w:t>
-      </w:r>
-      <w:r>
-        <w:t xml:space="preserve">??</w:t>
-      </w:r>
-      <w:r>
-        <w:t xml:space="preserve">.</w:t>
+        <w:t xml:space="preserve">Researchers typically see the computational tasks discussed in this section as</w:t>
+      </w:r>
+      <w:r>
+        <w:t xml:space="preserve"> </w:t>
+      </w:r>
+      <w:r>
+        <w:t xml:space="preserve">“</w:t>
+      </w:r>
+      <w:r>
+        <w:t xml:space="preserve">preprocessing</w:t>
+      </w:r>
+      <w:r>
+        <w:t xml:space="preserve">”</w:t>
+      </w:r>
+      <w:r>
+        <w:t xml:space="preserve"> </w:t>
+      </w:r>
+      <w:r>
+        <w:t xml:space="preserve">steps. In this section, I briefly describe several preprocessing steps but focus mainly on steps that can often be done more iteratively.</w:t>
       </w:r>
     </w:p>
+    <w:bookmarkStart w:id="41" w:name="Xa9d9c347f937dd0cc89f4b11a9d3bb7a1e463ec"/>
     <w:p>
       <w:pPr>
-        <w:pStyle w:val="BlockText"/>
-      </w:pPr>
-      <w:r>
-        <w:t xml:space="preserve">TODO: MORE ON CODER WORKFLOW</w:t>
-      </w:r>
-    </w:p>
-    <w:bookmarkEnd w:id="32"/>
-    <w:bookmarkStart w:id="41" w:name="ittereatve-processing"/>
-    <w:p>
-      <w:pPr>
-        <w:pStyle w:val="Heading1"/>
+        <w:pStyle w:val="Heading2"/>
       </w:pPr>
       <w:r>
         <w:rPr>
           <w:rStyle w:val="SectionNumber"/>
         </w:rPr>
-        <w:t xml:space="preserve">4</w:t>
+        <w:t xml:space="preserve">4.1</w:t>
       </w:r>
       <w:r>
         <w:tab/>
       </w:r>
       <w:r>
-        <w:t xml:space="preserve">Ittereatve Processing</w:t>
+        <w:t xml:space="preserve">Preprocessing: digitizing, cleaning, and summarizing</w:t>
       </w:r>
     </w:p>
     <w:p>
@@ -2020,50 +2148,6 @@
         <w:pStyle w:val="FirstParagraph"/>
       </w:pPr>
       <w:r>
-        <w:t xml:space="preserve">Researchers typically see the computational tasks discussed in this section as</w:t>
-      </w:r>
-      <w:r>
-        <w:t xml:space="preserve"> </w:t>
-      </w:r>
-      <w:r>
-        <w:t xml:space="preserve">“</w:t>
-      </w:r>
-      <w:r>
-        <w:t xml:space="preserve">preprocessing</w:t>
-      </w:r>
-      <w:r>
-        <w:t xml:space="preserve">”</w:t>
-      </w:r>
-      <w:r>
-        <w:t xml:space="preserve"> </w:t>
-      </w:r>
-      <w:r>
-        <w:t xml:space="preserve">steps. In this section, I briefly describe several preprocessing steps but focus mainly on steps that can often be done more iteratively.</w:t>
-      </w:r>
-    </w:p>
-    <w:bookmarkStart w:id="37" w:name="Xa9d9c347f937dd0cc89f4b11a9d3bb7a1e463ec"/>
-    <w:p>
-      <w:pPr>
-        <w:pStyle w:val="Heading2"/>
-      </w:pPr>
-      <w:r>
-        <w:rPr>
-          <w:rStyle w:val="SectionNumber"/>
-        </w:rPr>
-        <w:t xml:space="preserve">4.1</w:t>
-      </w:r>
-      <w:r>
-        <w:tab/>
-      </w:r>
-      <w:r>
-        <w:t xml:space="preserve">Preprocessing: digitizing, cleaning, and summarizing</w:t>
-      </w:r>
-    </w:p>
-    <w:p>
-      <w:pPr>
-        <w:pStyle w:val="FirstParagraph"/>
-      </w:pPr>
-      <w:r>
         <w:t xml:space="preserve">In many cases, using text data requires that we first extract it from pdf. In addition to enabling quantitative text analysis, wrangling text data into machine-readable plain text can help with certain coding tasks. Instead of typing out key features that coders are tasked with recording (e.g., named entities or key quotes), coders can copy and paste text from plain text documents. For example, coding the policy demands of commenters meant recording verbatim quotes from comment letters. Without providing plain text versions of the documents, this would require re-typing quotes wherever here original files were not machine-readable, making quotes vulnerable to human error.</w:t>
       </w:r>
     </w:p>
@@ -2109,7 +2193,7 @@
         <w:rPr>
           <w:rStyle w:val="FootnoteReference"/>
         </w:rPr>
-        <w:footnoteReference w:id="33"/>
+        <w:footnoteReference w:id="37"/>
       </w:r>
       <w:r>
         <w:t xml:space="preserve"> </w:t>
@@ -2179,11 +2263,11 @@
         <w:rPr>
           <w:rStyle w:val="FootnoteReference"/>
         </w:rPr>
-        <w:footnoteReference w:id="35"/>
+        <w:footnoteReference w:id="39"/>
       </w:r>
     </w:p>
-    <w:bookmarkEnd w:id="37"/>
-    <w:bookmarkStart w:id="40" w:name="X84b6a303cfe276336c91e5847f69f44f311522e"/>
+    <w:bookmarkEnd w:id="41"/>
+    <w:bookmarkStart w:id="44" w:name="X84b6a303cfe276336c91e5847f69f44f311522e"/>
     <w:p>
       <w:pPr>
         <w:pStyle w:val="Heading2"/>
@@ -2275,7 +2359,7 @@
         <w:t xml:space="preserve">. However, researchers must often match records on name strings that may differ across datasets. Below, I outline two approaches to this task that can be done iteratively.</w:t>
       </w:r>
     </w:p>
-    <w:bookmarkStart w:id="38" w:name="Xbe353314ebd95b24e9ea8fb8476f530da9c5168"/>
+    <w:bookmarkStart w:id="42" w:name="Xbe353314ebd95b24e9ea8fb8476f530da9c5168"/>
     <w:p>
       <w:pPr>
         <w:pStyle w:val="Heading3"/>
@@ -2353,7 +2437,7 @@
       <w:pPr>
         <w:pStyle w:val="TableCaption"/>
       </w:pPr>
-      <w:bookmarkStart w:id="2bd14d85-a22c-413b-a87d-37d874ca00f8" w:name="crp"/>
+      <w:bookmarkStart w:id="d2cb45f3-afe7-4159-a2ff-0472a086c4d6" w:name="crp"/>
       <w:r>
         <w:rPr>
           <w:bCs/>
@@ -2368,7 +2452,7 @@
         </w:rPr>
         <w:t xml:space="preserve"> </w:t>
       </w:r>
-      <w:bookmarkEnd w:id="2bd14d85-a22c-413b-a87d-37d874ca00f8"/>
+      <w:bookmarkEnd w:id="d2cb45f3-afe7-4159-a2ff-0472a086c4d6"/>
       <w:r>
         <w:t xml:space="preserve">Regex Table Created from Center For Responsive Politics Data</w:t>
       </w:r>
@@ -2616,7 +2700,7 @@
         <w:t xml:space="preserve">“</w:t>
       </w:r>
       <w:r>
-        <w:t xml:space="preserve">Elizabeth Warren, Senator Warren|Warren, Elizabeth). As users provided nicknames, this package expands the regex pattern (e.g.,</w:t>
+        <w:t xml:space="preserve">Elizabeth Warren, Senator Warren, or Warren, Elizabeth). As users provided nicknames, this package expands the regex pattern (e.g.,</w:t>
       </w:r>
       <w:r>
         <w:t xml:space="preserve">”</w:t>
@@ -2649,7 +2733,22 @@
         <w:t xml:space="preserve"> </w:t>
       </w:r>
       <w:r>
-        <w:t xml:space="preserve">package contains a second regex table of common typos, for example, those introduced by ORC (e.g., Senator Varren”) that can be used to replace strings as a preprocessing step that increases the number of legislators successfully matched by the main regex table. Table</w:t>
+        <w:t xml:space="preserve">package contains a second regex table of common typos, for example, those introduced by ORC (e.g.,</w:t>
+      </w:r>
+      <w:r>
+        <w:t xml:space="preserve"> </w:t>
+      </w:r>
+      <w:r>
+        <w:t xml:space="preserve">“</w:t>
+      </w:r>
+      <w:r>
+        <w:t xml:space="preserve">Senator Varren</w:t>
+      </w:r>
+      <w:r>
+        <w:t xml:space="preserve">”</w:t>
+      </w:r>
+      <w:r>
+        <w:t xml:space="preserve">) that can be used to replace strings as a preprocessing step that increases the number of legislators successfully matched by the main regex table. Table</w:t>
       </w:r>
       <w:r>
         <w:t xml:space="preserve"> </w:t>
@@ -2697,14 +2796,14 @@
         <w:t xml:space="preserve"> </w:t>
       </w:r>
       <w:r>
-        <w:t xml:space="preserve">any time it appears in the provided text, potentially increasing matches for both members of Congress named Elizabeth.</w:t>
+        <w:t xml:space="preserve">any time it appears in the provided text, potentially increasing matches for both legislators named Elizabeth.</w:t>
       </w:r>
     </w:p>
     <w:p>
       <w:pPr>
         <w:pStyle w:val="TableCaption"/>
       </w:pPr>
-      <w:bookmarkStart w:id="47219016-b938-4d88-bc79-f76b75660529" w:name="legislators"/>
+      <w:bookmarkStart w:id="8b219d3e-9f01-426b-ae43-4a1ebfe4b88e" w:name="legislators"/>
       <w:r>
         <w:rPr>
           <w:bCs/>
@@ -2719,24 +2818,9 @@
         </w:rPr>
         <w:t xml:space="preserve"> </w:t>
       </w:r>
-      <w:bookmarkEnd w:id="47219016-b938-4d88-bc79-f76b75660529"/>
-      <w:r>
-        <w:t xml:space="preserve">Regex Table from the</w:t>
-      </w:r>
-      <w:r>
-        <w:t xml:space="preserve"> </w:t>
-      </w:r>
-      <w:r>
-        <w:rPr>
-          <w:rStyle w:val="VerbatimChar"/>
-        </w:rPr>
-        <w:t xml:space="preserve">legislators</w:t>
-      </w:r>
-      <w:r>
-        <w:t xml:space="preserve"> </w:t>
-      </w:r>
-      <w:r>
-        <w:t xml:space="preserve">R Packages, Legislators Named Elizabeth in the 117th Congress</w:t>
+      <w:bookmarkEnd w:id="8b219d3e-9f01-426b-ae43-4a1ebfe4b88e"/>
+      <w:r>
+        <w:t xml:space="preserve">Regex Table from the legislators R Packages, Legislators Named Elizabeth in the 117th Congress</w:t>
       </w:r>
     </w:p>
     <w:tbl xmlns:w="http://schemas.openxmlformats.org/wordprocessingml/2006/main" xmlns:r="http://schemas.openxmlformats.org/officeDocument/2006/relationships" xmlns:w14="http://schemas.microsoft.com/office/word/2010/wordml" xmlns:wp="http://schemas.openxmlformats.org/drawingml/2006/wordprocessingDrawing" xmlns:a="http://schemas.openxmlformats.org/drawingml/2006/main" xmlns:pic="http://schemas.openxmlformats.org/drawingml/2006/picture">
@@ -2957,7 +3041,7 @@
       <w:pPr>
         <w:pStyle w:val="TableCaption"/>
       </w:pPr>
-      <w:bookmarkStart w:id="4c64604b-ee83-4a94-bcee-93ea4a450692" w:name="typos"/>
+      <w:bookmarkStart w:id="d309b7a3-ef6c-4166-9bb7-058ca5711759" w:name="typos"/>
       <w:r>
         <w:rPr>
           <w:bCs/>
@@ -2972,24 +3056,9 @@
         </w:rPr>
         <w:t xml:space="preserve"> </w:t>
       </w:r>
-      <w:bookmarkEnd w:id="4c64604b-ee83-4a94-bcee-93ea4a450692"/>
-      <w:r>
-        <w:t xml:space="preserve">Regex Table of Typos from the</w:t>
-      </w:r>
-      <w:r>
-        <w:t xml:space="preserve"> </w:t>
-      </w:r>
-      <w:r>
-        <w:rPr>
-          <w:rStyle w:val="VerbatimChar"/>
-        </w:rPr>
-        <w:t xml:space="preserve">legislators</w:t>
-      </w:r>
-      <w:r>
-        <w:t xml:space="preserve"> </w:t>
-      </w:r>
-      <w:r>
-        <w:t xml:space="preserve">R Packages, Legislators Named Elizabeth</w:t>
+      <w:bookmarkEnd w:id="d309b7a3-ef6c-4166-9bb7-058ca5711759"/>
+      <w:r>
+        <w:t xml:space="preserve">Regex Table of Typos from the legislators R Packages, Legislators Named Elizabeth</w:t>
       </w:r>
     </w:p>
     <w:tbl xmlns:w="http://schemas.openxmlformats.org/wordprocessingml/2006/main" xmlns:r="http://schemas.openxmlformats.org/officeDocument/2006/relationships" xmlns:w14="http://schemas.microsoft.com/office/word/2010/wordml" xmlns:wp="http://schemas.openxmlformats.org/drawingml/2006/wordprocessingDrawing" xmlns:a="http://schemas.openxmlformats.org/drawingml/2006/main" xmlns:pic="http://schemas.openxmlformats.org/drawingml/2006/picture">
@@ -3350,8 +3419,8 @@
         <w:t xml:space="preserve">I repeat this inductive process for comments that lacked useful metadata but now with entities extracted from the text. Like many political texts, public comments often mention many entities that are not the authors of the comment, especially the agency to whom the comment is addressed. Without manually inspecting the text of the comment, the secondary regex table of extracted entities (only used when the metadata was useless) was mainly reliable for short comments and form letters that did not contain citations and references to entities that were not (but a priori, could have been) a comment author. However, when provided to coders, this list of extracted entities helpfully provided a short list of potential authors. Human coders with an understanding of the politics of the particular policy process we’re often able to quickly pick out the correct, only plausible entity from the list of extracted entities. Thus, while only reliable for auto-coding comment authors in certain cases, extracted entities can also be seen as a useful form of summary metadata to speed up hand-coding.</w:t>
       </w:r>
     </w:p>
-    <w:bookmarkEnd w:id="38"/>
-    <w:bookmarkStart w:id="39" w:name="X02fb76bfa5ca93d95ef1a3a0ffaba0755e10565"/>
+    <w:bookmarkEnd w:id="42"/>
+    <w:bookmarkStart w:id="43" w:name="X02fb76bfa5ca93d95ef1a3a0ffaba0755e10565"/>
     <w:p>
       <w:pPr>
         <w:pStyle w:val="Heading3"/>
@@ -3518,10 +3587,10 @@
         <w:t xml:space="preserve">As new organizations are added and new search patterns are added, regex tables grow. To the extent that the new organizations and patterns match yet-uncoded observations, the share of documents matching a known organization also grows. For documents selected for hand-coding, this means one less step. Once a coder has identified an alias, all observations they encounter in the future will have the correct organization tagged (i.e., the correct organization will already be filled in the spreadsheet).</w:t>
       </w:r>
     </w:p>
-    <w:bookmarkEnd w:id="39"/>
-    <w:bookmarkEnd w:id="40"/>
-    <w:bookmarkEnd w:id="41"/>
-    <w:bookmarkStart w:id="54" w:name="X1089a174e5e4e7515318db2e571ccbc42f948d3"/>
+    <w:bookmarkEnd w:id="43"/>
+    <w:bookmarkEnd w:id="44"/>
+    <w:bookmarkEnd w:id="45"/>
+    <w:bookmarkStart w:id="58" w:name="X1089a174e5e4e7515318db2e571ccbc42f948d3"/>
     <w:p>
       <w:pPr>
         <w:pStyle w:val="Heading1"/>
@@ -3751,16 +3820,16 @@
         <w:t xml:space="preserve">To identify coalitions in rulemaking, I start with an approach that relies on text reuse. Text reuse is a much more robust indicator of a connection between documents than, for example, word frequencies. Long strings of words appearing in the same order are unlikely to appear by chance.</w:t>
       </w:r>
     </w:p>
-    <w:bookmarkStart w:id="51" w:name="collapsing-form-letters-with-text-reuse"/>
+    <w:bookmarkStart w:id="55" w:name="collapsing-form-letters-with-text-reuse"/>
     <w:p>
       <w:pPr>
-        <w:pStyle w:val="Heading3"/>
+        <w:pStyle w:val="Heading2"/>
       </w:pPr>
       <w:r>
         <w:rPr>
           <w:rStyle w:val="SectionNumber"/>
         </w:rPr>
-        <w:t xml:space="preserve">5.0.1</w:t>
+        <w:t xml:space="preserve">5.1</w:t>
       </w:r>
       <w:r>
         <w:tab/>
@@ -3806,7 +3875,7 @@
         <w:rPr>
           <w:rStyle w:val="FootnoteReference"/>
         </w:rPr>
-        <w:footnoteReference w:id="42"/>
+        <w:footnoteReference w:id="46"/>
       </w:r>
       <w:r>
         <w:t xml:space="preserve"> </w:t>
@@ -3838,7 +3907,7 @@
         <w:t xml:space="preserve"> </w:t>
       </w:r>
       <w:r>
-        <w:t xml:space="preserve">1.2</w:t>
+        <w:t xml:space="preserve">1.3</w:t>
       </w:r>
       <w:r>
         <w:t xml:space="preserve"> </w:t>
@@ -3867,7 +3936,7 @@
       <w:r>
         <w:t xml:space="preserve"> </w:t>
       </w:r>
-      <w:hyperlink r:id="rId44">
+      <w:hyperlink r:id="rId48">
         <w:r>
           <w:rPr>
             <w:rStyle w:val="Hyperlink"/>
@@ -3884,7 +3953,7 @@
       <w:r>
         <w:t xml:space="preserve"> </w:t>
       </w:r>
-      <w:hyperlink r:id="rId45">
+      <w:hyperlink r:id="rId49">
         <w:r>
           <w:rPr>
             <w:rStyle w:val="Hyperlink"/>
@@ -3949,18 +4018,18 @@
           <wp:inline>
             <wp:extent cx="5334000" cy="4211052"/>
             <wp:effectExtent b="0" l="0" r="0" t="0"/>
-            <wp:docPr descr="Figure 1.2: Example: Identifying Coalitions by the Percent of Matching Text in a Sample of Public Comments" title="" id="47" name="Picture"/>
+            <wp:docPr descr="Figure 1.3: Example: Identifying Coalitions by the Percent of Matching Text in a Sample of Public Comments" title="" id="51" name="Picture"/>
             <a:graphic>
               <a:graphicData uri="http://schemas.openxmlformats.org/drawingml/2006/picture">
                 <pic:pic>
                   <pic:nvPicPr>
-                    <pic:cNvPr descr="/Users/devin/dissertation/figs/comment_percent_match_plot.png" id="48" name="Picture"/>
+                    <pic:cNvPr descr="/Users/devin/dissertation/figs/comment_percent_match_plot.png" id="52" name="Picture"/>
                     <pic:cNvPicPr>
                       <a:picLocks noChangeArrowheads="1" noChangeAspect="1"/>
                     </pic:cNvPicPr>
                   </pic:nvPicPr>
                   <pic:blipFill>
-                    <a:blip r:embed="rId46"/>
+                    <a:blip r:embed="rId50"/>
                     <a:stretch>
                       <a:fillRect/>
                     </a:stretch>
@@ -3992,7 +4061,7 @@
         <w:pStyle w:val="ImageCaption"/>
       </w:pPr>
       <w:r>
-        <w:t xml:space="preserve">Figure 1.2: Example: Identifying Coalitions by the Percent of Matching Text in a Sample of Public Comments</w:t>
+        <w:t xml:space="preserve">Figure 1.3: Example: Identifying Coalitions by the Percent of Matching Text in a Sample of Public Comments</w:t>
       </w:r>
     </w:p>
     <w:p>
@@ -4006,7 +4075,7 @@
         <w:rPr>
           <w:rStyle w:val="FootnoteReference"/>
         </w:rPr>
-        <w:footnoteReference w:id="49"/>
+        <w:footnoteReference w:id="53"/>
       </w:r>
     </w:p>
     <w:p>
@@ -4020,7 +4089,7 @@
         <w:rPr>
           <w:rStyle w:val="FootnoteReference"/>
         </w:rPr>
-        <w:footnoteReference w:id="50"/>
+        <w:footnoteReference w:id="54"/>
       </w:r>
       <w:r>
         <w:t xml:space="preserve"> </w:t>
@@ -4029,17 +4098,17 @@
         <w:t xml:space="preserve">The aim, in this case, is simply to identify texts that cross a minimum threshold of association that is unlikely to occur by chance. 10-gram text reuse is well-suited to this task.</w:t>
       </w:r>
     </w:p>
-    <w:bookmarkEnd w:id="51"/>
-    <w:bookmarkStart w:id="52" w:name="hand-coded-coalitions-and-key-demands"/>
+    <w:bookmarkEnd w:id="55"/>
+    <w:bookmarkStart w:id="56" w:name="hand-coded-coalitions-and-key-demands"/>
     <w:p>
       <w:pPr>
-        <w:pStyle w:val="Heading3"/>
+        <w:pStyle w:val="Heading2"/>
       </w:pPr>
       <w:r>
         <w:rPr>
           <w:rStyle w:val="SectionNumber"/>
         </w:rPr>
-        <w:t xml:space="preserve">5.0.2</w:t>
+        <w:t xml:space="preserve">5.2</w:t>
       </w:r>
       <w:r>
         <w:tab/>
@@ -4229,17 +4298,17 @@
         <w:t xml:space="preserve">of public pressure behind them. Where previous studies take the former approach, I take the latter.</w:t>
       </w:r>
     </w:p>
-    <w:bookmarkEnd w:id="52"/>
-    <w:bookmarkStart w:id="53" w:name="X3a008c199583abc1db806fca97bcf39c7180944"/>
+    <w:bookmarkEnd w:id="56"/>
+    <w:bookmarkStart w:id="57" w:name="X3a008c199583abc1db806fca97bcf39c7180944"/>
     <w:p>
       <w:pPr>
-        <w:pStyle w:val="Heading3"/>
+        <w:pStyle w:val="Heading2"/>
       </w:pPr>
       <w:r>
         <w:rPr>
           <w:rStyle w:val="SectionNumber"/>
         </w:rPr>
-        <w:t xml:space="preserve">5.0.3</w:t>
+        <w:t xml:space="preserve">5.3</w:t>
       </w:r>
       <w:r>
         <w:tab/>
@@ -4256,9 +4325,9 @@
         <w:t xml:space="preserve">As hand-coders added strings representing key policy demands, these bits of text provided an additional way to computationally identify coalitions. Because even sophisticated organizations collaborate on talking points and key policy demands, comments that shared these strings indicated a lobbying coalition. All other comments sharing these policy asks were thus automatically added to the coalition. This was especially helpful for astroturf groups that provide model public comments while obscuring their identities, especially the fact that they are centrally organized by the same lobbying firm.</w:t>
       </w:r>
     </w:p>
-    <w:bookmarkEnd w:id="53"/>
-    <w:bookmarkEnd w:id="54"/>
-    <w:bookmarkStart w:id="56" w:name="select"/>
+    <w:bookmarkEnd w:id="57"/>
+    <w:bookmarkEnd w:id="58"/>
+    <w:bookmarkStart w:id="60" w:name="select"/>
     <w:p>
       <w:pPr>
         <w:pStyle w:val="Heading1"/>
@@ -4323,7 +4392,7 @@
         <w:rPr>
           <w:rStyle w:val="FootnoteReference"/>
         </w:rPr>
-        <w:footnoteReference w:id="55"/>
+        <w:footnoteReference w:id="59"/>
       </w:r>
       <w:r>
         <w:t xml:space="preserve"> </w:t>
@@ -4382,8 +4451,8 @@
         <w:t xml:space="preserve">I then identify the main substantive comment submitted by each organization’s staff or lawyers, which are usually much longer than supporting comments like form letters.</w:t>
       </w:r>
     </w:p>
-    <w:bookmarkEnd w:id="56"/>
-    <w:bookmarkStart w:id="63" w:name="success"/>
+    <w:bookmarkEnd w:id="60"/>
+    <w:bookmarkStart w:id="67" w:name="success"/>
     <w:p>
       <w:pPr>
         <w:pStyle w:val="Heading1"/>
@@ -4439,15 +4508,7 @@
         <w:t xml:space="preserve">The innovation in my approach is to use text reuse to automatically identify common policy demands across comments. Coders copy the text of the top three policy asks into three spreadsheet columns. I then search the text of all uncoded comments for these text strings. Where these text strings appear, I know that the commenter made the same policy demand, which necessarily had the same level of lobbying success, and likely belongs to the same lobbying coalition. Unless the other comments containing the same ask are of particularly high inferential value, as-good-as hand-coded coalition membership and lobbying success means that the additional comments containing the same policy ask no longer need to be coded by hand.</w:t>
       </w:r>
     </w:p>
-    <w:p>
-      <w:pPr>
-        <w:pStyle w:val="BodyText"/>
-      </w:pPr>
-      <w:r>
-        <w:t xml:space="preserve">When coders code the extent to which a policy demand was met.</w:t>
-      </w:r>
-    </w:p>
-    <w:bookmarkStart w:id="57" w:name="coding-commenter-demands"/>
+    <w:bookmarkStart w:id="61" w:name="coding-commenter-demands"/>
     <w:p>
       <w:pPr>
         <w:pStyle w:val="Heading2"/>
@@ -4481,8 +4542,8 @@
         <w:t xml:space="preserve">Using commenter requests to identify the dimensions of the conflict has advantages and disadvantages. Compared to other potential measures of success, it is more likely to focus on things that commenters care about and miss policy issues that other, non-commenting segments of the public might care about.</w:t>
       </w:r>
     </w:p>
-    <w:bookmarkEnd w:id="57"/>
-    <w:bookmarkStart w:id="62" w:name="spatial"/>
+    <w:bookmarkEnd w:id="61"/>
+    <w:bookmarkStart w:id="66" w:name="spatial"/>
     <w:p>
       <w:pPr>
         <w:pStyle w:val="Heading2"/>
@@ -4511,7 +4572,7 @@
         <w:t xml:space="preserve"> </w:t>
       </w:r>
       <w:r>
-        <w:t xml:space="preserve">1.3</w:t>
+        <w:t xml:space="preserve">1.4</w:t>
       </w:r>
       <w:r>
         <w:t xml:space="preserve">. In Figure</w:t>
@@ -4520,7 +4581,7 @@
         <w:t xml:space="preserve"> </w:t>
       </w:r>
       <w:r>
-        <w:t xml:space="preserve">1.3</w:t>
+        <w:t xml:space="preserve">1.4</w:t>
       </w:r>
       <w:r>
         <w:t xml:space="preserve">,</w:t>
@@ -4618,18 +4679,18 @@
           <wp:inline>
             <wp:extent cx="5334000" cy="3879272"/>
             <wp:effectExtent b="0" l="0" r="0" t="0"/>
-            <wp:docPr descr="Figure 1.3: Coding the Spatial Position of Comments on Proposed Policy Changes" title="" id="59" name="Picture"/>
+            <wp:docPr descr="Figure 1.4: Coding the Spatial Position of Comments on Proposed Policy Changes" title="" id="63" name="Picture"/>
             <a:graphic>
               <a:graphicData uri="http://schemas.openxmlformats.org/drawingml/2006/picture">
                 <pic:pic>
                   <pic:nvPicPr>
-                    <pic:cNvPr descr="/Users/devin/dissertation/figs/spatial-coding-1.png" id="60" name="Picture"/>
+                    <pic:cNvPr descr="/Users/devin/dissertation/figs/spatial-coding-1.png" id="64" name="Picture"/>
                     <pic:cNvPicPr>
                       <a:picLocks noChangeArrowheads="1" noChangeAspect="1"/>
                     </pic:cNvPicPr>
                   </pic:nvPicPr>
                   <pic:blipFill>
-                    <a:blip r:embed="rId58"/>
+                    <a:blip r:embed="rId62"/>
                     <a:stretch>
                       <a:fillRect/>
                     </a:stretch>
@@ -4661,7 +4722,7 @@
         <w:pStyle w:val="ImageCaption"/>
       </w:pPr>
       <w:r>
-        <w:t xml:space="preserve">Figure 1.3: Coding the Spatial Position of Comments on Proposed Policy Changes</w:t>
+        <w:t xml:space="preserve">Figure 1.4: Coding the Spatial Position of Comments on Proposed Policy Changes</w:t>
       </w:r>
     </w:p>
     <w:p>
@@ -5162,7 +5223,7 @@
       <w:r>
         <w:t xml:space="preserve">(</w:t>
       </w:r>
-      <w:hyperlink r:id="rId61">
+      <w:hyperlink r:id="rId65">
         <w:r>
           <w:rPr>
             <w:rStyle w:val="Hyperlink"/>
@@ -5182,9 +5243,9 @@
         <w:t xml:space="preserve">Having identified the coalition lobbying on each proposed rule and each organization’s position, I assign each coalition’s position as the position of the lead organization. For robustness, I also calculate the coalition’s average position as the average position of its members. Coalition members usually have nearly identical positions, but occasionally, some take more extreme positions than others. For example, while all coalition members may have the same policy demands, some may ask for additional changes. I consider diverging interests to be one coalition only if the asks are entirely compatible with the position of organizations that did not ask for them. Conflicting policy demands indicate different coalitions.</w:t>
       </w:r>
     </w:p>
-    <w:bookmarkEnd w:id="62"/>
-    <w:bookmarkEnd w:id="63"/>
-    <w:bookmarkStart w:id="82" w:name="why-results"/>
+    <w:bookmarkEnd w:id="66"/>
+    <w:bookmarkEnd w:id="67"/>
+    <w:bookmarkStart w:id="86" w:name="why-results"/>
     <w:p>
       <w:pPr>
         <w:pStyle w:val="Heading1"/>
@@ -5202,7 +5263,7 @@
         <w:t xml:space="preserve">Results: Patterns of Public Engagement in Rulemaking</w:t>
       </w:r>
     </w:p>
-    <w:bookmarkStart w:id="81" w:name="descriptive"/>
+    <w:bookmarkStart w:id="85" w:name="descriptive"/>
     <w:p>
       <w:pPr>
         <w:pStyle w:val="Heading2"/>
@@ -5220,7 +5281,7 @@
         <w:t xml:space="preserve">Descriptive</w:t>
       </w:r>
     </w:p>
-    <w:bookmarkStart w:id="67" w:name="Xc7c136a870cf88432c0135081d515fe07362b58"/>
+    <w:bookmarkStart w:id="71" w:name="Xc7c136a870cf88432c0135081d515fe07362b58"/>
     <w:p>
       <w:pPr>
         <w:pStyle w:val="Heading3"/>
@@ -5249,7 +5310,7 @@
         <w:t xml:space="preserve"> </w:t>
       </w:r>
       <w:r>
-        <w:t xml:space="preserve">1.4</w:t>
+        <w:t xml:space="preserve">1.5</w:t>
       </w:r>
       <w:r>
         <w:t xml:space="preserve"> </w:t>
@@ -5261,7 +5322,7 @@
         <w:t xml:space="preserve"> </w:t>
       </w:r>
       <w:r>
-        <w:t xml:space="preserve">1.4</w:t>
+        <w:t xml:space="preserve">1.5</w:t>
       </w:r>
       <w:r>
         <w:t xml:space="preserve"> </w:t>
@@ -5285,18 +5346,18 @@
           <wp:inline>
             <wp:extent cx="5334000" cy="3175262"/>
             <wp:effectExtent b="0" l="0" r="0" t="0"/>
-            <wp:docPr descr="Figure 1.4: Public Comments, 2005-2020" title="" id="65" name="Picture"/>
+            <wp:docPr descr="Figure 1.5: Public Comments, 2005-2020" title="" id="69" name="Picture"/>
             <a:graphic>
               <a:graphicData uri="http://schemas.openxmlformats.org/drawingml/2006/picture">
                 <pic:pic>
                   <pic:nvPicPr>
-                    <pic:cNvPr descr="/Users/devin/dissertation/figs/comments-mass-1.png" id="66" name="Picture"/>
+                    <pic:cNvPr descr="/Users/devin/dissertation/figs/comments-mass-1.png" id="70" name="Picture"/>
                     <pic:cNvPicPr>
                       <a:picLocks noChangeArrowheads="1" noChangeAspect="1"/>
                     </pic:cNvPicPr>
                   </pic:nvPicPr>
                   <pic:blipFill>
-                    <a:blip r:embed="rId64"/>
+                    <a:blip r:embed="rId68"/>
                     <a:stretch>
                       <a:fillRect/>
                     </a:stretch>
@@ -5328,7 +5389,7 @@
         <w:pStyle w:val="ImageCaption"/>
       </w:pPr>
       <w:r>
-        <w:t xml:space="preserve">Figure 1.4: Public Comments, 2005-2020</w:t>
+        <w:t xml:space="preserve">Figure 1.5: Public Comments, 2005-2020</w:t>
       </w:r>
     </w:p>
     <w:p>
@@ -5339,8 +5400,8 @@
         <w:t xml:space="preserve">Furthermore, the rise in the total number of comments from 2005 to 2013 is much steeper than the rise in the number of rules being published.</w:t>
       </w:r>
     </w:p>
-    <w:bookmarkEnd w:id="67"/>
-    <w:bookmarkStart w:id="80" w:name="Xd40a56e27122cdc250f92ee326a717f1b868237"/>
+    <w:bookmarkEnd w:id="71"/>
+    <w:bookmarkStart w:id="75" w:name="Xd40a56e27122cdc250f92ee326a717f1b868237"/>
     <w:p>
       <w:pPr>
         <w:pStyle w:val="Heading3"/>
@@ -5449,7 +5510,7 @@
       <w:pPr>
         <w:pStyle w:val="TableCaption"/>
       </w:pPr>
-      <w:bookmarkStart w:id="ac690d11-d3a0-49c8-b02c-c8d5e570996b" w:name="toporgs"/>
+      <w:bookmarkStart w:id="78280709-e1fc-44b3-9be7-f352f56e457e" w:name="toporgs"/>
       <w:r>
         <w:rPr>
           <w:bCs/>
@@ -5464,7 +5525,7 @@
         </w:rPr>
         <w:t xml:space="preserve"> </w:t>
       </w:r>
-      <w:bookmarkEnd w:id="ac690d11-d3a0-49c8-b02c-c8d5e570996b"/>
+      <w:bookmarkEnd w:id="78280709-e1fc-44b3-9be7-f352f56e457e"/>
       <w:r>
         <w:t xml:space="preserve">Organizations Mobilizing the Most Public Comments 2005-2020</w:t>
       </w:r>
@@ -9342,7 +9403,7 @@
       <w:pPr>
         <w:pStyle w:val="TableCaption"/>
       </w:pPr>
-      <w:bookmarkStart w:id="105c6afc-2f2e-4e05-9e32-329d23b94086" w:name="data-org-comments"/>
+      <w:bookmarkStart w:id="f2e79d71-85ce-4873-a165-85c5c1c99ace" w:name="data-org-comments"/>
       <w:r>
         <w:rPr>
           <w:bCs/>
@@ -9357,7 +9418,7 @@
         </w:rPr>
         <w:t xml:space="preserve"> </w:t>
       </w:r>
-      <w:bookmarkEnd w:id="105c6afc-2f2e-4e05-9e32-329d23b94086"/>
+      <w:bookmarkEnd w:id="f2e79d71-85ce-4873-a165-85c5c1c99ace"/>
       <w:r>
         <w:t xml:space="preserve">A Sample of Hand-coded Public Comments</w:t>
       </w:r>
@@ -13295,7 +13356,7 @@
       <w:pPr>
         <w:pStyle w:val="TableCaption"/>
       </w:pPr>
-      <w:bookmarkStart w:id="907a5876-c2cd-45ac-a2d4-eac2545a9306" w:name="org-count"/>
+      <w:bookmarkStart w:id="e97042cc-74a9-4b4c-84c4-1ed8afcb49b3" w:name="org-count"/>
       <w:r>
         <w:rPr>
           <w:bCs/>
@@ -13310,7 +13371,7 @@
         </w:rPr>
         <w:t xml:space="preserve"> </w:t>
       </w:r>
-      <w:bookmarkEnd w:id="907a5876-c2cd-45ac-a2d4-eac2545a9306"/>
+      <w:bookmarkEnd w:id="e97042cc-74a9-4b4c-84c4-1ed8afcb49b3"/>
       <w:r>
         <w:t xml:space="preserve">Organizations by Number of Rules on Which They Commented in the Hand-coded Data</w:t>
       </w:r>
@@ -14800,7 +14861,7 @@
       <w:pPr>
         <w:pStyle w:val="TableCaption"/>
       </w:pPr>
-      <w:bookmarkStart w:id="51a0d2ca-b428-4c08-a3e1-90045b29ad7e" w:name="data-coded-agencies"/>
+      <w:bookmarkStart w:id="cb67ae61-86d1-4fa4-ba51-b96bc2834214" w:name="data-coded-agencies"/>
       <w:r>
         <w:rPr>
           <w:bCs/>
@@ -14815,7 +14876,7 @@
         </w:rPr>
         <w:t xml:space="preserve"> </w:t>
       </w:r>
-      <w:bookmarkEnd w:id="51a0d2ca-b428-4c08-a3e1-90045b29ad7e"/>
+      <w:bookmarkEnd w:id="cb67ae61-86d1-4fa4-ba51-b96bc2834214"/>
       <w:r>
         <w:t xml:space="preserve">Hand-coded Data By Agency</w:t>
       </w:r>
@@ -18657,7 +18718,7 @@
         <w:t xml:space="preserve"> </w:t>
       </w:r>
       <w:r>
-        <w:t xml:space="preserve">1.5</w:t>
+        <w:t xml:space="preserve">1.6</w:t>
       </w:r>
       <w:r>
         <w:t xml:space="preserve"> </w:t>
@@ -18669,7 +18730,7 @@
         <w:t xml:space="preserve"> </w:t>
       </w:r>
       <w:r>
-        <w:t xml:space="preserve">1.3</w:t>
+        <w:t xml:space="preserve">1.4</w:t>
       </w:r>
       <w:r>
         <w:t xml:space="preserve">. Comments from a corporation (</w:t>
@@ -18696,18 +18757,18 @@
           <wp:inline>
             <wp:extent cx="5334000" cy="3839368"/>
             <wp:effectExtent b="0" l="0" r="0" t="0"/>
-            <wp:docPr descr="Figure 1.5: Hand-coded Comments By Type and Position on Proposed Rule" title="" id="69" name="Picture"/>
+            <wp:docPr descr="Figure 1.6: Hand-coded Comments By Type and Position on Proposed Rule" title="" id="73" name="Picture"/>
             <a:graphic>
               <a:graphicData uri="http://schemas.openxmlformats.org/drawingml/2006/picture">
                 <pic:pic>
                   <pic:nvPicPr>
-                    <pic:cNvPr descr="../figs/coded-support-1.png" id="70" name="Picture"/>
+                    <pic:cNvPr descr="../figs/coded-support-1.png" id="74" name="Picture"/>
                     <pic:cNvPicPr>
                       <a:picLocks noChangeArrowheads="1" noChangeAspect="1"/>
                     </pic:cNvPicPr>
                   </pic:nvPicPr>
                   <pic:blipFill>
-                    <a:blip r:embed="rId68"/>
+                    <a:blip r:embed="rId72"/>
                     <a:stretch>
                       <a:fillRect/>
                     </a:stretch>
@@ -18739,7 +18800,7 @@
         <w:pStyle w:val="ImageCaption"/>
       </w:pPr>
       <w:r>
-        <w:t xml:space="preserve">Figure 1.5: Hand-coded Comments By Type and Position on Proposed Rule</w:t>
+        <w:t xml:space="preserve">Figure 1.6: Hand-coded Comments By Type and Position on Proposed Rule</w:t>
       </w:r>
     </w:p>
     <w:p>
@@ -18813,7 +18874,7 @@
       <w:pPr>
         <w:pStyle w:val="TableCaption"/>
       </w:pPr>
-      <w:bookmarkStart w:id="58d1c1d1-185a-46bc-9438-752fb438338a" w:name="data-coalition-comments"/>
+      <w:bookmarkStart w:id="81c831e7-ff13-46ee-855b-6177b05dc279" w:name="data-coalition-comments"/>
       <w:r>
         <w:rPr>
           <w:bCs/>
@@ -18828,7 +18889,7 @@
         </w:rPr>
         <w:t xml:space="preserve"> </w:t>
       </w:r>
-      <w:bookmarkEnd w:id="58d1c1d1-185a-46bc-9438-752fb438338a"/>
+      <w:bookmarkEnd w:id="81c831e7-ff13-46ee-855b-6177b05dc279"/>
       <w:r>
         <w:t xml:space="preserve">A Sample of Hand-coded Data Summarized by Coalition</w:t>
       </w:r>
@@ -23367,7 +23428,7 @@
       <w:pPr>
         <w:pStyle w:val="TableCaption"/>
       </w:pPr>
-      <w:bookmarkStart w:id="97752e25-4ecc-4fba-82ad-89de1d928e76" w:name="coalition-types"/>
+      <w:bookmarkStart w:id="06f22f6d-60c6-48dd-87f5-9d4adb30ebc9" w:name="coalition-types"/>
       <w:r>
         <w:rPr>
           <w:bCs/>
@@ -23382,7 +23443,7 @@
         </w:rPr>
         <w:t xml:space="preserve"> </w:t>
       </w:r>
-      <w:bookmarkEnd w:id="97752e25-4ecc-4fba-82ad-89de1d928e76"/>
+      <w:bookmarkEnd w:id="06f22f6d-60c6-48dd-87f5-9d4adb30ebc9"/>
       <w:r>
         <w:t xml:space="preserve">Types of Lobbying Coalitions in the Hand-coded Sample</w:t>
       </w:r>
@@ -23904,22 +23965,23 @@
         <w:t xml:space="preserve">another organization is lobbying on that issue).</w:t>
       </w:r>
     </w:p>
-    <w:bookmarkStart w:id="74" w:name="comments-from-legislators"/>
+    <w:bookmarkEnd w:id="75"/>
+    <w:bookmarkStart w:id="79" w:name="Xdf10fca03150371c00c95e3626d9b9dd1c88309"/>
     <w:p>
       <w:pPr>
-        <w:pStyle w:val="Heading4"/>
+        <w:pStyle w:val="Heading3"/>
       </w:pPr>
       <w:r>
         <w:rPr>
           <w:rStyle w:val="SectionNumber"/>
         </w:rPr>
-        <w:t xml:space="preserve">8.1.2.1</w:t>
+        <w:t xml:space="preserve">8.1.3</w:t>
       </w:r>
       <w:r>
         <w:tab/>
       </w:r>
       <w:r>
-        <w:t xml:space="preserve">Comments from Legislators</w:t>
+        <w:t xml:space="preserve">Comments from Legislators Correlate with Public Pressure</w:t>
       </w:r>
     </w:p>
     <w:p>
@@ -23933,7 +23995,7 @@
         <w:t xml:space="preserve"> </w:t>
       </w:r>
       <w:r>
-        <w:t xml:space="preserve">1.6</w:t>
+        <w:t xml:space="preserve">1.7</w:t>
       </w:r>
       <w:r>
         <w:t xml:space="preserve"> </w:t>
@@ -23963,18 +24025,18 @@
           <wp:inline>
             <wp:extent cx="5334000" cy="3048000"/>
             <wp:effectExtent b="0" l="0" r="0" t="0"/>
-            <wp:docPr descr="Figure 1.6: Number of Rulemaking Comments from Members of Congress per Year, 2005-2020 to Nine Federal Agencies" title="" id="72" name="Picture"/>
+            <wp:docPr descr="Figure 1.7: Number of Rulemaking Comments from Members of Congress per Year, 2005-2020 to Nine Federal Agencies" title="" id="77" name="Picture"/>
             <a:graphic>
               <a:graphicData uri="http://schemas.openxmlformats.org/drawingml/2006/picture">
                 <pic:pic>
                   <pic:nvPicPr>
-                    <pic:cNvPr descr="../figs/data-congress-1.png" id="73" name="Picture"/>
+                    <pic:cNvPr descr="../figs/data-congress-1.png" id="78" name="Picture"/>
                     <pic:cNvPicPr>
                       <a:picLocks noChangeArrowheads="1" noChangeAspect="1"/>
                     </pic:cNvPicPr>
                   </pic:nvPicPr>
                   <pic:blipFill>
-                    <a:blip r:embed="rId71"/>
+                    <a:blip r:embed="rId76"/>
                     <a:stretch>
                       <a:fillRect/>
                     </a:stretch>
@@ -24006,14 +24068,14 @@
         <w:pStyle w:val="ImageCaption"/>
       </w:pPr>
       <w:r>
-        <w:t xml:space="preserve">Figure 1.6: Number of Rulemaking Comments from Members of Congress per Year, 2005-2020 to Nine Federal Agencies</w:t>
+        <w:t xml:space="preserve">Figure 1.7: Number of Rulemaking Comments from Members of Congress per Year, 2005-2020 to Nine Federal Agencies</w:t>
       </w:r>
     </w:p>
     <w:p>
       <w:pPr>
         <w:pStyle w:val="TableCaption"/>
       </w:pPr>
-      <w:bookmarkStart w:id="dde13d58-ace8-4f72-8be4-f44e033bdcdf" w:name="data-coded-elected"/>
+      <w:bookmarkStart w:id="985df344-75d2-4950-8722-abc605f59ccd" w:name="data-coded-elected"/>
       <w:r>
         <w:rPr>
           <w:bCs/>
@@ -24028,7 +24090,7 @@
         </w:rPr>
         <w:t xml:space="preserve"> </w:t>
       </w:r>
-      <w:bookmarkEnd w:id="dde13d58-ace8-4f72-8be4-f44e033bdcdf"/>
+      <w:bookmarkEnd w:id="985df344-75d2-4950-8722-abc605f59ccd"/>
       <w:r>
         <w:t xml:space="preserve">Comments from Elected Officials in the Hand-coded Data</w:t>
       </w:r>
@@ -24439,17 +24501,17 @@
         </w:tc>
       </w:tr>
     </w:tbl>
-    <w:bookmarkEnd w:id="74"/>
-    <w:bookmarkStart w:id="75" w:name="the-dependent-variable-lobbying-success"/>
+    <w:bookmarkEnd w:id="79"/>
+    <w:bookmarkStart w:id="80" w:name="the-dependent-variable-lobbying-success"/>
     <w:p>
       <w:pPr>
-        <w:pStyle w:val="Heading4"/>
+        <w:pStyle w:val="Heading3"/>
       </w:pPr>
       <w:r>
         <w:rPr>
           <w:rStyle w:val="SectionNumber"/>
         </w:rPr>
-        <w:t xml:space="preserve">8.1.2.2</w:t>
+        <w:t xml:space="preserve">8.1.4</w:t>
       </w:r>
       <w:r>
         <w:tab/>
@@ -24601,23 +24663,23 @@
         <w:t xml:space="preserve">The average hand-coded success per organizational comment is zero (N = 10,894). The average success for organizational comments associated with a mass comment campaign is -0.414 (N = 8,632).</w:t>
       </w:r>
     </w:p>
-    <w:bookmarkEnd w:id="75"/>
-    <w:bookmarkStart w:id="79" w:name="the-main-predictor-variable"/>
+    <w:bookmarkEnd w:id="80"/>
+    <w:bookmarkStart w:id="84" w:name="coalition-size-and-coalition-success"/>
     <w:p>
       <w:pPr>
-        <w:pStyle w:val="Heading4"/>
+        <w:pStyle w:val="Heading3"/>
       </w:pPr>
       <w:r>
         <w:rPr>
           <w:rStyle w:val="SectionNumber"/>
         </w:rPr>
-        <w:t xml:space="preserve">8.1.2.3</w:t>
+        <w:t xml:space="preserve">8.1.5</w:t>
       </w:r>
       <w:r>
         <w:tab/>
       </w:r>
       <w:r>
-        <w:t xml:space="preserve">The Main Predictor Variable</w:t>
+        <w:t xml:space="preserve">Coalition size and coalition success</w:t>
       </w:r>
     </w:p>
     <w:p>
@@ -24678,7 +24740,7 @@
         <w:t xml:space="preserve"> </w:t>
       </w:r>
       <w:r>
-        <w:t xml:space="preserve">1.7</w:t>
+        <w:t xml:space="preserve">1.8</w:t>
       </w:r>
       <w:r>
         <w:t xml:space="preserve"> </w:t>
@@ -24718,7 +24780,7 @@
         <w:t xml:space="preserve"> </w:t>
       </w:r>
       <w:r>
-        <w:t xml:space="preserve">1.7</w:t>
+        <w:t xml:space="preserve">1.8</w:t>
       </w:r>
       <w:r>
         <w:t xml:space="preserve"> </w:t>
@@ -24736,18 +24798,18 @@
           <wp:inline>
             <wp:extent cx="5334000" cy="2909454"/>
             <wp:effectExtent b="0" l="0" r="0" t="0"/>
-            <wp:docPr descr="Figure 1.7: Lobbying Success by Number of Supportive Comments" title="" id="77" name="Picture"/>
+            <wp:docPr descr="Figure 1.8: Lobbying Success by Number of Supportive Comments" title="" id="82" name="Picture"/>
             <a:graphic>
               <a:graphicData uri="http://schemas.openxmlformats.org/drawingml/2006/picture">
                 <pic:pic>
                   <pic:nvPicPr>
-                    <pic:cNvPr descr="../figs/coded-coalition-success-1.png" id="78" name="Picture"/>
+                    <pic:cNvPr descr="../figs/coded-coalition-success-1.png" id="83" name="Picture"/>
                     <pic:cNvPicPr>
                       <a:picLocks noChangeArrowheads="1" noChangeAspect="1"/>
                     </pic:cNvPicPr>
                   </pic:nvPicPr>
                   <pic:blipFill>
-                    <a:blip r:embed="rId76"/>
+                    <a:blip r:embed="rId81"/>
                     <a:stretch>
                       <a:fillRect/>
                     </a:stretch>
@@ -24779,14 +24841,13 @@
         <w:pStyle w:val="ImageCaption"/>
       </w:pPr>
       <w:r>
-        <w:t xml:space="preserve">Figure 1.7: Lobbying Success by Number of Supportive Comments</w:t>
+        <w:t xml:space="preserve">Figure 1.8: Lobbying Success by Number of Supportive Comments</w:t>
       </w:r>
     </w:p>
-    <w:bookmarkEnd w:id="79"/>
-    <w:bookmarkEnd w:id="80"/>
-    <w:bookmarkEnd w:id="81"/>
-    <w:bookmarkEnd w:id="82"/>
-    <w:bookmarkStart w:id="100" w:name="conclusion"/>
+    <w:bookmarkEnd w:id="84"/>
+    <w:bookmarkEnd w:id="85"/>
+    <w:bookmarkEnd w:id="86"/>
+    <w:bookmarkStart w:id="87" w:name="conclusion"/>
     <w:p>
       <w:pPr>
         <w:pStyle w:val="Heading1"/>
@@ -24874,8 +24935,190 @@
         <w:t xml:space="preserve">Finally, a major advantage of the iterative methods and workflow is that they are fairly simple tools that can be adopted piecemeal by researchers to increase the inferential power of hand-coding. Some of these methods—like a regex table to detect U.S. legislators—are already available in easy-to-use R packages that may help researchers easily sift through large corpora to identify key observations (e.g., those talking about legislators) or may save time by pre-populating data sheets with information that can be quickly collected by machines. The allocation of work between humans and machines will vary with every research project, but iteratively combining the strengths of each will almost always be the most efficient and powerful approach.</w:t>
       </w:r>
     </w:p>
-    <w:bookmarkStart w:id="99" w:name="refs"/>
-    <w:bookmarkStart w:id="83" w:name="ref-Balla2020"/>
+    <w:bookmarkEnd w:id="87"/>
+    <w:bookmarkStart w:id="111" w:name="appendix"/>
+    <w:p>
+      <w:pPr>
+        <w:pStyle w:val="Heading1"/>
+      </w:pPr>
+      <w:r>
+        <w:t xml:space="preserve">Appendix</w:t>
+      </w:r>
+    </w:p>
+    <w:p>
+      <w:pPr>
+        <w:pStyle w:val="FirstParagraph"/>
+      </w:pPr>
+      <w:r>
+        <w:t xml:space="preserve">Figures</w:t>
+      </w:r>
+      <w:r>
+        <w:t xml:space="preserve"> </w:t>
+      </w:r>
+      <w:r>
+        <w:t xml:space="preserve">9.1</w:t>
+      </w:r>
+      <w:r>
+        <w:t xml:space="preserve"> </w:t>
+      </w:r>
+      <w:r>
+        <w:t xml:space="preserve">and</w:t>
+      </w:r>
+      <w:r>
+        <w:t xml:space="preserve"> </w:t>
+      </w:r>
+      <w:r>
+        <w:t xml:space="preserve">??</w:t>
+      </w:r>
+      <w:r>
+        <w:t xml:space="preserve"> </w:t>
+      </w:r>
+      <w:r>
+        <w:t xml:space="preserve">illustrate some advantages of real-time analysis of hand-coded data. Figures</w:t>
+      </w:r>
+      <w:r>
+        <w:t xml:space="preserve"> </w:t>
+      </w:r>
+      <w:r>
+        <w:t xml:space="preserve">9.1</w:t>
+      </w:r>
+      <w:r>
+        <w:t xml:space="preserve"> </w:t>
+      </w:r>
+      <w:r>
+        <w:t xml:space="preserve">show an example of how one might inspect overall patterns among coders. In this example, how many letters to the Federal Energy Regulatory Commission referenced a specific company. Figure</w:t>
+      </w:r>
+      <w:r>
+        <w:t xml:space="preserve"> </w:t>
+      </w:r>
+      <w:r>
+        <w:t xml:space="preserve">??</w:t>
+      </w:r>
+      <w:r>
+        <w:t xml:space="preserve"> </w:t>
+      </w:r>
+      <w:r>
+        <w:t xml:space="preserve">shows a more mundane but essential quality check—looking for cases where coders used incorrect special symbols. Project-specific checks like this can be assembled into a dashboard to track and inspect hand-coding progress.</w:t>
+      </w:r>
+      <w:r>
+        <w:rPr>
+          <w:rStyle w:val="FootnoteReference"/>
+        </w:rPr>
+        <w:footnoteReference w:id="88"/>
+      </w:r>
+    </w:p>
+    <w:p>
+      <w:pPr>
+        <w:pStyle w:val="CaptionedFigure"/>
+      </w:pPr>
+      <w:r>
+        <w:drawing>
+          <wp:inline>
+            <wp:extent cx="5334000" cy="3531429"/>
+            <wp:effectExtent b="0" l="0" r="0" t="0"/>
+            <wp:docPr descr="Figure 9.1: Checking for Disparities Among Coders in Real Time" title="" id="90" name="Picture"/>
+            <a:graphic>
+              <a:graphicData uri="http://schemas.openxmlformats.org/drawingml/2006/picture">
+                <pic:pic>
+                  <pic:nvPicPr>
+                    <pic:cNvPr descr="/Users/devin/dissertation/figs/check_company.png" id="91" name="Picture"/>
+                    <pic:cNvPicPr>
+                      <a:picLocks noChangeArrowheads="1" noChangeAspect="1"/>
+                    </pic:cNvPicPr>
+                  </pic:nvPicPr>
+                  <pic:blipFill>
+                    <a:blip r:embed="rId89"/>
+                    <a:stretch>
+                      <a:fillRect/>
+                    </a:stretch>
+                  </pic:blipFill>
+                  <pic:spPr bwMode="auto">
+                    <a:xfrm>
+                      <a:off x="0" y="0"/>
+                      <a:ext cx="5334000" cy="3531429"/>
+                    </a:xfrm>
+                    <a:prstGeom prst="rect">
+                      <a:avLst/>
+                    </a:prstGeom>
+                    <a:noFill/>
+                    <a:ln w="9525">
+                      <a:noFill/>
+                      <a:headEnd/>
+                      <a:tailEnd/>
+                    </a:ln>
+                  </pic:spPr>
+                </pic:pic>
+              </a:graphicData>
+            </a:graphic>
+          </wp:inline>
+        </w:drawing>
+      </w:r>
+    </w:p>
+    <w:p>
+      <w:pPr>
+        <w:pStyle w:val="ImageCaption"/>
+      </w:pPr>
+      <w:r>
+        <w:t xml:space="preserve">Figure 9.1: Checking for Disparities Among Coders in Real Time</w:t>
+      </w:r>
+    </w:p>
+    <w:p>
+      <w:pPr>
+        <w:pStyle w:val="CaptionedFigure"/>
+      </w:pPr>
+      <w:r>
+        <w:drawing>
+          <wp:inline>
+            <wp:extent cx="5334000" cy="5088014"/>
+            <wp:effectExtent b="0" l="0" r="0" t="0"/>
+            <wp:docPr descr="Figure 9.2: Checking for Incorrect Coding in Real Time" title="" id="93" name="Picture"/>
+            <a:graphic>
+              <a:graphicData uri="http://schemas.openxmlformats.org/drawingml/2006/picture">
+                <pic:pic>
+                  <pic:nvPicPr>
+                    <pic:cNvPr descr="/Users/devin/dissertation/figs/check_backslashes.png" id="94" name="Picture"/>
+                    <pic:cNvPicPr>
+                      <a:picLocks noChangeArrowheads="1" noChangeAspect="1"/>
+                    </pic:cNvPicPr>
+                  </pic:nvPicPr>
+                  <pic:blipFill>
+                    <a:blip r:embed="rId92"/>
+                    <a:stretch>
+                      <a:fillRect/>
+                    </a:stretch>
+                  </pic:blipFill>
+                  <pic:spPr bwMode="auto">
+                    <a:xfrm>
+                      <a:off x="0" y="0"/>
+                      <a:ext cx="5334000" cy="5088014"/>
+                    </a:xfrm>
+                    <a:prstGeom prst="rect">
+                      <a:avLst/>
+                    </a:prstGeom>
+                    <a:noFill/>
+                    <a:ln w="9525">
+                      <a:noFill/>
+                      <a:headEnd/>
+                      <a:tailEnd/>
+                    </a:ln>
+                  </pic:spPr>
+                </pic:pic>
+              </a:graphicData>
+            </a:graphic>
+          </wp:inline>
+        </w:drawing>
+      </w:r>
+    </w:p>
+    <w:p>
+      <w:pPr>
+        <w:pStyle w:val="ImageCaption"/>
+      </w:pPr>
+      <w:r>
+        <w:t xml:space="preserve">Figure 9.2: Checking for Incorrect Coding in Real Time</w:t>
+      </w:r>
+    </w:p>
+    <w:bookmarkStart w:id="110" w:name="refs"/>
+    <w:bookmarkStart w:id="95" w:name="ref-Balla2020"/>
     <w:p>
       <w:pPr>
         <w:pStyle w:val="Bibliography"/>
@@ -24931,8 +25174,8 @@
         <w:t xml:space="preserve">.</w:t>
       </w:r>
     </w:p>
-    <w:bookmarkEnd w:id="83"/>
-    <w:bookmarkStart w:id="84" w:name="ref-Casas2017"/>
+    <w:bookmarkEnd w:id="95"/>
+    <w:bookmarkStart w:id="96" w:name="ref-Casas2017"/>
     <w:p>
       <w:pPr>
         <w:pStyle w:val="Bibliography"/>
@@ -24953,8 +25196,8 @@
         <w:t xml:space="preserve">.”</w:t>
       </w:r>
     </w:p>
-    <w:bookmarkEnd w:id="84"/>
-    <w:bookmarkStart w:id="85" w:name="ref-fastlink"/>
+    <w:bookmarkEnd w:id="96"/>
+    <w:bookmarkStart w:id="97" w:name="ref-fastlink"/>
     <w:p>
       <w:pPr>
         <w:pStyle w:val="Bibliography"/>
@@ -24979,8 +25222,8 @@
         <w:t xml:space="preserve">(version 0.6.).</w:t>
       </w:r>
     </w:p>
-    <w:bookmarkEnd w:id="85"/>
-    <w:bookmarkStart w:id="86" w:name="ref-Hacker2010"/>
+    <w:bookmarkEnd w:id="97"/>
+    <w:bookmarkStart w:id="98" w:name="ref-Hacker2010"/>
     <w:p>
       <w:pPr>
         <w:pStyle w:val="Bibliography"/>
@@ -25002,8 +25245,8 @@
         <w:t xml:space="preserve">. Simon; Schuster.</w:t>
       </w:r>
     </w:p>
-    <w:bookmarkEnd w:id="86"/>
-    <w:bookmarkStart w:id="87" w:name="ref-Judge-Lord2017"/>
+    <w:bookmarkEnd w:id="98"/>
+    <w:bookmarkStart w:id="99" w:name="ref-Judge-Lord2017"/>
     <w:p>
       <w:pPr>
         <w:pStyle w:val="Bibliography"/>
@@ -25030,8 +25273,8 @@
         <w:t xml:space="preserve">In. American Political Science Association Annual Conference.</w:t>
       </w:r>
     </w:p>
-    <w:bookmarkEnd w:id="87"/>
-    <w:bookmarkStart w:id="89" w:name="ref-Potter2017"/>
+    <w:bookmarkEnd w:id="99"/>
+    <w:bookmarkStart w:id="101" w:name="ref-Potter2017"/>
     <w:p>
       <w:pPr>
         <w:pStyle w:val="Bibliography"/>
@@ -25060,7 +25303,7 @@
       <w:r>
         <w:t xml:space="preserve"> </w:t>
       </w:r>
-      <w:hyperlink r:id="rId88">
+      <w:hyperlink r:id="rId100">
         <w:r>
           <w:rPr>
             <w:rStyle w:val="Hyperlink"/>
@@ -25072,8 +25315,8 @@
         <w:t xml:space="preserve">.</w:t>
       </w:r>
     </w:p>
-    <w:bookmarkEnd w:id="89"/>
-    <w:bookmarkStart w:id="91" w:name="ref-Rinfret2021"/>
+    <w:bookmarkEnd w:id="101"/>
+    <w:bookmarkStart w:id="103" w:name="ref-Rinfret2021"/>
     <w:p>
       <w:pPr>
         <w:pStyle w:val="Bibliography"/>
@@ -25106,7 +25349,7 @@
       <w:r>
         <w:t xml:space="preserve"> </w:t>
       </w:r>
-      <w:hyperlink r:id="rId90">
+      <w:hyperlink r:id="rId102">
         <w:r>
           <w:rPr>
             <w:rStyle w:val="Hyperlink"/>
@@ -25118,8 +25361,8 @@
         <w:t xml:space="preserve">.</w:t>
       </w:r>
     </w:p>
-    <w:bookmarkEnd w:id="91"/>
-    <w:bookmarkStart w:id="93" w:name="ref-Saveourenvironment"/>
+    <w:bookmarkEnd w:id="103"/>
+    <w:bookmarkStart w:id="105" w:name="ref-Saveourenvironment"/>
     <w:p>
       <w:pPr>
         <w:pStyle w:val="Bibliography"/>
@@ -25136,7 +25379,7 @@
       <w:r>
         <w:t xml:space="preserve"> </w:t>
       </w:r>
-      <w:hyperlink r:id="rId92">
+      <w:hyperlink r:id="rId104">
         <w:r>
           <w:rPr>
             <w:rStyle w:val="Hyperlink"/>
@@ -25148,8 +25391,8 @@
         <w:t xml:space="preserve">.</w:t>
       </w:r>
     </w:p>
-    <w:bookmarkEnd w:id="93"/>
-    <w:bookmarkStart w:id="95" w:name="ref-Verba1987"/>
+    <w:bookmarkEnd w:id="105"/>
+    <w:bookmarkStart w:id="107" w:name="ref-Verba1987"/>
     <w:p>
       <w:pPr>
         <w:pStyle w:val="Bibliography"/>
@@ -25173,7 +25416,7 @@
       <w:r>
         <w:t xml:space="preserve"> </w:t>
       </w:r>
-      <w:hyperlink r:id="rId94">
+      <w:hyperlink r:id="rId106">
         <w:r>
           <w:rPr>
             <w:rStyle w:val="Hyperlink"/>
@@ -25185,8 +25428,8 @@
         <w:t xml:space="preserve">.</w:t>
       </w:r>
     </w:p>
-    <w:bookmarkEnd w:id="95"/>
-    <w:bookmarkStart w:id="97" w:name="ref-West2013"/>
+    <w:bookmarkEnd w:id="107"/>
+    <w:bookmarkStart w:id="109" w:name="ref-West2013"/>
     <w:p>
       <w:pPr>
         <w:pStyle w:val="Bibliography"/>
@@ -25225,7 +25468,7 @@
       <w:r>
         <w:t xml:space="preserve"> </w:t>
       </w:r>
-      <w:hyperlink r:id="rId96">
+      <w:hyperlink r:id="rId108">
         <w:r>
           <w:rPr>
             <w:rStyle w:val="Hyperlink"/>
@@ -25237,50 +25480,9 @@
         <w:t xml:space="preserve">.</w:t>
       </w:r>
     </w:p>
-    <w:bookmarkEnd w:id="97"/>
-    <w:bookmarkStart w:id="98" w:name="ref-Yackee2009bush"/>
-    <w:p>
-      <w:pPr>
-        <w:pStyle w:val="Bibliography"/>
-      </w:pPr>
-      <w:r>
-        <w:t xml:space="preserve">Yackee, Jason Webb, and Susan Webb Yackee. 2009.</w:t>
-      </w:r>
-      <w:r>
-        <w:t xml:space="preserve"> </w:t>
-      </w:r>
-      <w:r>
-        <w:t xml:space="preserve">“</w:t>
-      </w:r>
-      <w:r>
-        <w:t xml:space="preserve">Is the Bush Bureaucracy Any Different? A Macro-Empirical Examination of Notice and Comment Rulemaking under "43"</w:t>
-      </w:r>
-      <w:r>
-        <w:t xml:space="preserve">.”</w:t>
-      </w:r>
-      <w:r>
-        <w:t xml:space="preserve"> </w:t>
-      </w:r>
-      <w:r>
-        <w:t xml:space="preserve">In</w:t>
-      </w:r>
-      <w:r>
-        <w:t xml:space="preserve"> </w:t>
-      </w:r>
-      <w:r>
-        <w:rPr>
-          <w:iCs/>
-          <w:i/>
-        </w:rPr>
-        <w:t xml:space="preserve">President George w. Bush’s Influence over Bureaucracy and Policy.</w:t>
-      </w:r>
-      <w:r>
-        <w:t xml:space="preserve">, edited by C Provost and P Teske, 41–59. Palgrave Macmillan.</w:t>
-      </w:r>
-    </w:p>
-    <w:bookmarkEnd w:id="98"/>
-    <w:bookmarkEnd w:id="99"/>
-    <w:bookmarkEnd w:id="100"/>
+    <w:bookmarkEnd w:id="109"/>
+    <w:bookmarkEnd w:id="110"/>
+    <w:bookmarkEnd w:id="111"/>
     <w:sectPr/>
   </w:body>
 </w:document>
@@ -25306,7 +25508,7 @@
       </w:r>
     </w:p>
   </w:footnote>
-  <w:footnote w:id="30">
+  <w:footnote w:id="21">
     <w:p>
       <w:pPr>
         <w:pStyle w:val="FootnoteText"/>
@@ -25321,12 +25523,31 @@
         <w:t xml:space="preserve"> </w:t>
       </w:r>
       <w:r>
-        <w:t xml:space="preserve">For an example of a dashboard for reviewing coder decisions in real-time, including code to pull and merge data from google sheets see</w:t>
-      </w:r>
-      <w:r>
-        <w:t xml:space="preserve"> </w:t>
-      </w:r>
-      <w:hyperlink r:id="rId31">
+        <w:t xml:space="preserve">The EPA provides more extensive metadata on public comments than most agencies, enabling studies that do not require working with text data.</w:t>
+      </w:r>
+    </w:p>
+  </w:footnote>
+  <w:footnote w:id="31">
+    <w:p>
+      <w:pPr>
+        <w:pStyle w:val="FootnoteText"/>
+      </w:pPr>
+      <w:r>
+        <w:rPr>
+          <w:rStyle w:val="FootnoteReference"/>
+        </w:rPr>
+        <w:footnoteRef/>
+      </w:r>
+      <w:r>
+        <w:t xml:space="preserve"> </w:t>
+      </w:r>
+      <w:r>
+        <w:t xml:space="preserve">For an example of a dashboard for reviewing coder decisions in real-time, including code to pull and merge data from GoogleSheets see</w:t>
+      </w:r>
+      <w:r>
+        <w:t xml:space="preserve"> </w:t>
+      </w:r>
+      <w:hyperlink r:id="rId32">
         <w:r>
           <w:rPr>
             <w:rStyle w:val="Hyperlink"/>
@@ -25336,7 +25557,7 @@
       </w:hyperlink>
     </w:p>
   </w:footnote>
-  <w:footnote w:id="33">
+  <w:footnote w:id="37">
     <w:p>
       <w:pPr>
         <w:pStyle w:val="FootnoteText"/>
@@ -25356,7 +25577,7 @@
       <w:r>
         <w:t xml:space="preserve"> </w:t>
       </w:r>
-      <w:hyperlink r:id="rId34">
+      <w:hyperlink r:id="rId38">
         <w:r>
           <w:rPr>
             <w:rStyle w:val="Hyperlink"/>
@@ -25366,7 +25587,7 @@
       </w:hyperlink>
     </w:p>
   </w:footnote>
-  <w:footnote w:id="35">
+  <w:footnote w:id="39">
     <w:p>
       <w:pPr>
         <w:pStyle w:val="FootnoteText"/>
@@ -25401,7 +25622,7 @@
       <w:r>
         <w:t xml:space="preserve"> </w:t>
       </w:r>
-      <w:hyperlink r:id="rId36">
+      <w:hyperlink r:id="rId40">
         <w:r>
           <w:rPr>
             <w:rStyle w:val="Hyperlink"/>
@@ -25411,7 +25632,7 @@
       </w:hyperlink>
     </w:p>
   </w:footnote>
-  <w:footnote w:id="42">
+  <w:footnote w:id="46">
     <w:p>
       <w:pPr>
         <w:pStyle w:val="FootnoteText"/>
@@ -25431,7 +25652,7 @@
       <w:r>
         <w:t xml:space="preserve"> </w:t>
       </w:r>
-      <w:hyperlink r:id="rId43">
+      <w:hyperlink r:id="rId47">
         <w:r>
           <w:rPr>
             <w:rStyle w:val="Hyperlink"/>
@@ -25441,7 +25662,7 @@
       </w:hyperlink>
     </w:p>
   </w:footnote>
-  <w:footnote w:id="49">
+  <w:footnote w:id="53">
     <w:p>
       <w:pPr>
         <w:pStyle w:val="FootnoteText"/>
@@ -25503,7 +25724,7 @@
       </w:r>
     </w:p>
   </w:footnote>
-  <w:footnote w:id="50">
+  <w:footnote w:id="54">
     <w:p>
       <w:pPr>
         <w:pStyle w:val="FootnoteText"/>
@@ -25540,7 +25761,7 @@
       </w:r>
     </w:p>
   </w:footnote>
-  <w:footnote w:id="55">
+  <w:footnote w:id="59">
     <w:p>
       <w:pPr>
         <w:pStyle w:val="FootnoteText"/>
@@ -25557,6 +25778,36 @@
       <w:r>
         <w:t xml:space="preserve">nearly all minimally-serious organizations submit comments as file attachments rather than typing in the text box provided by regulations.gov</w:t>
       </w:r>
+    </w:p>
+  </w:footnote>
+  <w:footnote w:id="88">
+    <w:p>
+      <w:pPr>
+        <w:pStyle w:val="FootnoteText"/>
+      </w:pPr>
+      <w:r>
+        <w:rPr>
+          <w:rStyle w:val="FootnoteReference"/>
+        </w:rPr>
+        <w:footnoteRef/>
+      </w:r>
+      <w:r>
+        <w:t xml:space="preserve"> </w:t>
+      </w:r>
+      <w:r>
+        <w:t xml:space="preserve">An example dashboard is available here:</w:t>
+      </w:r>
+      <w:r>
+        <w:t xml:space="preserve"> </w:t>
+      </w:r>
+      <w:hyperlink r:id="rId32">
+        <w:r>
+          <w:rPr>
+            <w:rStyle w:val="Hyperlink"/>
+          </w:rPr>
+          <w:t xml:space="preserve">https://judgelord.github.io/correspondence/FERC/DOE_FERC-letter-coding.html</w:t>
+        </w:r>
+      </w:hyperlink>
     </w:p>
   </w:footnote>
 </w:footnotes>

</xml_diff>